<commit_message>
Demo Status e Exceptions
</commit_message>
<xml_diff>
--- a/Docs/Demo/SBATCH/02-STATUS/SBATCH3 STATUS NOTE.docx
+++ b/Docs/Demo/SBATCH/02-STATUS/SBATCH3 STATUS NOTE.docx
@@ -78,7 +78,6 @@
         <w:outlineLvl w:val="1"/>
         <w:rPr>
           <w:rFonts w:eastAsia="Times New Roman" w:cs="Helvetica"/>
-          <w:b/>
           <w:bCs/>
           <w:color w:val="000000"/>
           <w:sz w:val="24"/>
@@ -116,131 +115,57 @@
           <w:sz w:val="24"/>
           <w:szCs w:val="24"/>
         </w:rPr>
-        <w:t>Salva</w:t>
-      </w:r>
-      <w:r>
-        <w:rPr>
-          <w:rFonts w:eastAsia="Times New Roman" w:cs="Helvetica"/>
-          <w:bCs/>
-          <w:color w:val="000000"/>
-          <w:sz w:val="24"/>
-          <w:szCs w:val="24"/>
-        </w:rPr>
-        <w:t xml:space="preserve"> tra uno step CO ed il successivo l ultimo numero generato.</w:t>
-      </w:r>
-      <w:r>
-        <w:rPr>
-          <w:rFonts w:eastAsia="Times New Roman" w:cs="Helvetica"/>
-          <w:bCs/>
-          <w:color w:val="000000"/>
-          <w:sz w:val="24"/>
-          <w:szCs w:val="24"/>
-        </w:rPr>
-        <w:br/>
-      </w:r>
-      <w:r>
-        <w:rPr>
-          <w:rFonts w:eastAsia="Times New Roman" w:cs="Helvetica"/>
-          <w:bCs/>
-          <w:color w:val="000000"/>
-          <w:sz w:val="24"/>
-          <w:szCs w:val="24"/>
-        </w:rPr>
-        <w:br/>
-      </w:r>
-      <w:r>
-        <w:rPr>
-          <w:rFonts w:eastAsia="Times New Roman" w:cs="Helvetica"/>
-          <w:b/>
-          <w:bCs/>
-          <w:color w:val="000000"/>
-          <w:sz w:val="24"/>
-          <w:szCs w:val="24"/>
-        </w:rPr>
-        <w:t>Tasklet:</w:t>
-      </w:r>
-      <w:r>
-        <w:rPr>
-          <w:rFonts w:eastAsia="Times New Roman" w:cs="Helvetica"/>
-          <w:b/>
-          <w:bCs/>
-          <w:color w:val="000000"/>
-          <w:sz w:val="24"/>
-          <w:szCs w:val="24"/>
-        </w:rPr>
-        <w:br/>
-      </w:r>
-      <w:r>
-        <w:rPr>
-          <w:rFonts w:eastAsia="Times New Roman" w:cs="Helvetica"/>
-          <w:bCs/>
-          <w:color w:val="000000"/>
-          <w:sz w:val="24"/>
-          <w:szCs w:val="24"/>
-        </w:rPr>
-        <w:t>Salva</w:t>
-      </w:r>
-      <w:r>
-        <w:rPr>
-          <w:rFonts w:eastAsia="Times New Roman" w:cs="Helvetica"/>
-          <w:bCs/>
-          <w:color w:val="000000"/>
-          <w:sz w:val="24"/>
-          <w:szCs w:val="24"/>
-        </w:rPr>
-        <w:t xml:space="preserve"> tra uno step </w:t>
-      </w:r>
-      <w:r>
-        <w:rPr>
-          <w:rFonts w:eastAsia="Times New Roman" w:cs="Helvetica"/>
-          <w:bCs/>
-          <w:color w:val="000000"/>
-          <w:sz w:val="24"/>
-          <w:szCs w:val="24"/>
-        </w:rPr>
-        <w:t xml:space="preserve">Tasklet </w:t>
-      </w:r>
-      <w:bookmarkStart w:id="0" w:name="_GoBack"/>
-      <w:bookmarkEnd w:id="0"/>
-      <w:r>
-        <w:rPr>
-          <w:rFonts w:eastAsia="Times New Roman" w:cs="Helvetica"/>
-          <w:bCs/>
-          <w:color w:val="000000"/>
-          <w:sz w:val="24"/>
-          <w:szCs w:val="24"/>
-        </w:rPr>
-        <w:t xml:space="preserve">ed il successivo </w:t>
-      </w:r>
-      <w:r>
-        <w:rPr>
-          <w:rFonts w:eastAsia="Times New Roman" w:cs="Helvetica"/>
-          <w:bCs/>
-          <w:color w:val="000000"/>
-          <w:sz w:val="24"/>
-          <w:szCs w:val="24"/>
-        </w:rPr>
-        <w:t>il</w:t>
-      </w:r>
-      <w:r>
-        <w:rPr>
-          <w:rFonts w:eastAsia="Times New Roman" w:cs="Helvetica"/>
-          <w:bCs/>
-          <w:color w:val="000000"/>
-          <w:sz w:val="24"/>
-          <w:szCs w:val="24"/>
-        </w:rPr>
-        <w:t xml:space="preserve"> numero generato.</w:t>
-      </w:r>
-      <w:r>
-        <w:rPr>
-          <w:rFonts w:eastAsia="Times New Roman" w:cs="Helvetica"/>
-          <w:bCs/>
-          <w:color w:val="000000"/>
-          <w:sz w:val="24"/>
-          <w:szCs w:val="24"/>
-        </w:rPr>
-        <w:br/>
+        <w:t xml:space="preserve">Condividere dati tra </w:t>
+      </w:r>
+      <w:r>
+        <w:rPr>
+          <w:rFonts w:eastAsia="Times New Roman" w:cs="Helvetica"/>
+          <w:bCs/>
+          <w:color w:val="000000"/>
+          <w:sz w:val="24"/>
+          <w:szCs w:val="24"/>
+        </w:rPr>
+        <w:t xml:space="preserve">uno step </w:t>
+      </w:r>
+      <w:r>
+        <w:rPr>
+          <w:rFonts w:eastAsia="Times New Roman" w:cs="Helvetica"/>
+          <w:bCs/>
+          <w:color w:val="000000"/>
+          <w:sz w:val="24"/>
+          <w:szCs w:val="24"/>
+        </w:rPr>
+        <w:t xml:space="preserve">(Read-Write) </w:t>
+      </w:r>
+      <w:r>
+        <w:rPr>
+          <w:rFonts w:eastAsia="Times New Roman" w:cs="Helvetica"/>
+          <w:bCs/>
+          <w:color w:val="000000"/>
+          <w:sz w:val="24"/>
+          <w:szCs w:val="24"/>
+        </w:rPr>
+        <w:t>CO ed il successivo</w:t>
+      </w:r>
+      <w:r>
+        <w:rPr>
+          <w:rFonts w:eastAsia="Times New Roman" w:cs="Helvetica"/>
+          <w:bCs/>
+          <w:color w:val="000000"/>
+          <w:sz w:val="24"/>
+          <w:szCs w:val="24"/>
+        </w:rPr>
+        <w:t>.</w:t>
+      </w:r>
+      <w:r>
+        <w:rPr>
+          <w:rFonts w:eastAsia="Times New Roman" w:cs="Helvetica"/>
+          <w:bCs/>
+          <w:color w:val="000000"/>
+          <w:sz w:val="24"/>
+          <w:szCs w:val="24"/>
+        </w:rPr>
+        <w:t xml:space="preserve"> </w:t>
       </w:r>
     </w:p>
     <w:p>
@@ -250,13 +175,94 @@
         <w:outlineLvl w:val="1"/>
         <w:rPr>
           <w:rFonts w:eastAsia="Times New Roman" w:cs="Helvetica"/>
-          <w:b/>
-          <w:bCs/>
-          <w:color w:val="000000"/>
-          <w:sz w:val="24"/>
-          <w:szCs w:val="24"/>
-        </w:rPr>
-      </w:pPr>
+          <w:bCs/>
+          <w:color w:val="000000"/>
+          <w:sz w:val="24"/>
+          <w:szCs w:val="24"/>
+        </w:rPr>
+      </w:pPr>
+      <w:r>
+        <w:rPr>
+          <w:rFonts w:eastAsia="Times New Roman" w:cs="Helvetica"/>
+          <w:bCs/>
+          <w:color w:val="000000"/>
+          <w:sz w:val="24"/>
+          <w:szCs w:val="24"/>
+        </w:rPr>
+        <w:br/>
+      </w:r>
+      <w:r>
+        <w:rPr>
+          <w:rFonts w:eastAsia="Times New Roman" w:cs="Helvetica"/>
+          <w:b/>
+          <w:bCs/>
+          <w:color w:val="000000"/>
+          <w:sz w:val="24"/>
+          <w:szCs w:val="24"/>
+        </w:rPr>
+        <w:t>Tasklet:</w:t>
+      </w:r>
+      <w:r>
+        <w:rPr>
+          <w:rFonts w:eastAsia="Times New Roman" w:cs="Helvetica"/>
+          <w:b/>
+          <w:bCs/>
+          <w:color w:val="000000"/>
+          <w:sz w:val="24"/>
+          <w:szCs w:val="24"/>
+        </w:rPr>
+        <w:br/>
+      </w:r>
+      <w:r>
+        <w:rPr>
+          <w:rFonts w:eastAsia="Times New Roman" w:cs="Helvetica"/>
+          <w:bCs/>
+          <w:color w:val="000000"/>
+          <w:sz w:val="24"/>
+          <w:szCs w:val="24"/>
+        </w:rPr>
+        <w:t>Salva</w:t>
+      </w:r>
+      <w:r>
+        <w:rPr>
+          <w:rFonts w:eastAsia="Times New Roman" w:cs="Helvetica"/>
+          <w:bCs/>
+          <w:color w:val="000000"/>
+          <w:sz w:val="24"/>
+          <w:szCs w:val="24"/>
+        </w:rPr>
+        <w:t xml:space="preserve"> tra uno step </w:t>
+      </w:r>
+      <w:r>
+        <w:rPr>
+          <w:rFonts w:eastAsia="Times New Roman" w:cs="Helvetica"/>
+          <w:bCs/>
+          <w:color w:val="000000"/>
+          <w:sz w:val="24"/>
+          <w:szCs w:val="24"/>
+        </w:rPr>
+        <w:t xml:space="preserve">Tasklet </w:t>
+      </w:r>
+      <w:r>
+        <w:rPr>
+          <w:rFonts w:eastAsia="Times New Roman" w:cs="Helvetica"/>
+          <w:bCs/>
+          <w:color w:val="000000"/>
+          <w:sz w:val="24"/>
+          <w:szCs w:val="24"/>
+        </w:rPr>
+        <w:t>ed il</w:t>
+      </w:r>
+      <w:r>
+        <w:rPr>
+          <w:rFonts w:eastAsia="Times New Roman" w:cs="Helvetica"/>
+          <w:bCs/>
+          <w:color w:val="000000"/>
+          <w:sz w:val="24"/>
+          <w:szCs w:val="24"/>
+        </w:rPr>
+        <w:t xml:space="preserve"> successivo il numero generato.</w:t>
+      </w:r>
     </w:p>
     <w:p>
       <w:pPr>
@@ -264,24 +270,12 @@
         <w:outlineLvl w:val="1"/>
         <w:rPr>
           <w:rFonts w:eastAsia="Times New Roman" w:cs="Helvetica"/>
-          <w:b/>
-          <w:bCs/>
-          <w:color w:val="000000"/>
-          <w:sz w:val="24"/>
-          <w:szCs w:val="24"/>
-        </w:rPr>
-      </w:pPr>
-      <w:r>
-        <w:rPr>
-          <w:rFonts w:eastAsia="Times New Roman" w:cs="Helvetica"/>
-          <w:b/>
-          <w:bCs/>
-          <w:color w:val="000000"/>
-          <w:sz w:val="24"/>
-          <w:szCs w:val="24"/>
-        </w:rPr>
-        <w:t>SOLUZIONI:</w:t>
-      </w:r>
+          <w:bCs/>
+          <w:color w:val="000000"/>
+          <w:sz w:val="24"/>
+          <w:szCs w:val="24"/>
+        </w:rPr>
+      </w:pPr>
     </w:p>
     <w:p>
       <w:pPr>
@@ -289,22 +283,404 @@
         <w:outlineLvl w:val="1"/>
         <w:rPr>
           <w:rFonts w:eastAsia="Times New Roman" w:cs="Helvetica"/>
-          <w:bCs/>
-          <w:color w:val="000000"/>
-          <w:sz w:val="24"/>
-          <w:szCs w:val="24"/>
-        </w:rPr>
-      </w:pPr>
-      <w:r>
-        <w:rPr>
-          <w:rFonts w:eastAsia="Times New Roman" w:cs="Helvetica"/>
-          <w:b/>
-          <w:bCs/>
-          <w:color w:val="000000"/>
-          <w:sz w:val="24"/>
-          <w:szCs w:val="24"/>
-        </w:rPr>
-        <w:t>JobContext:</w:t>
+          <w:b/>
+          <w:bCs/>
+          <w:color w:val="000000"/>
+          <w:sz w:val="24"/>
+          <w:szCs w:val="24"/>
+        </w:rPr>
+      </w:pPr>
+      <w:r>
+        <w:rPr>
+          <w:rFonts w:eastAsia="Times New Roman" w:cs="Helvetica"/>
+          <w:b/>
+          <w:bCs/>
+          <w:color w:val="000000"/>
+          <w:sz w:val="24"/>
+          <w:szCs w:val="24"/>
+        </w:rPr>
+        <w:t>DEMO:</w:t>
+      </w:r>
+    </w:p>
+    <w:p>
+      <w:pPr>
+        <w:pStyle w:val="ListParagraph"/>
+        <w:numPr>
+          <w:ilvl w:val="0"/>
+          <w:numId w:val="1"/>
+        </w:numPr>
+        <w:spacing w:after="150" w:line="240" w:lineRule="auto"/>
+        <w:outlineLvl w:val="1"/>
+        <w:rPr>
+          <w:rFonts w:eastAsia="Times New Roman" w:cs="Helvetica"/>
+          <w:bCs/>
+          <w:color w:val="000000"/>
+          <w:sz w:val="24"/>
+          <w:szCs w:val="24"/>
+        </w:rPr>
+      </w:pPr>
+      <w:r>
+        <w:rPr>
+          <w:rFonts w:eastAsia="Times New Roman" w:cs="Helvetica"/>
+          <w:bCs/>
+          <w:color w:val="000000"/>
+          <w:sz w:val="24"/>
+          <w:szCs w:val="24"/>
+        </w:rPr>
+        <w:t>Generatore di numeri casuali</w:t>
+      </w:r>
+    </w:p>
+    <w:p>
+      <w:pPr>
+        <w:pStyle w:val="ListParagraph"/>
+        <w:numPr>
+          <w:ilvl w:val="0"/>
+          <w:numId w:val="1"/>
+        </w:numPr>
+        <w:spacing w:after="150" w:line="240" w:lineRule="auto"/>
+        <w:outlineLvl w:val="1"/>
+        <w:rPr>
+          <w:rFonts w:eastAsia="Times New Roman" w:cs="Helvetica"/>
+          <w:bCs/>
+          <w:color w:val="000000"/>
+          <w:sz w:val="24"/>
+          <w:szCs w:val="24"/>
+        </w:rPr>
+      </w:pPr>
+      <w:r>
+        <w:rPr>
+          <w:rFonts w:eastAsia="Times New Roman" w:cs="Helvetica"/>
+          <w:bCs/>
+          <w:color w:val="000000"/>
+          <w:sz w:val="24"/>
+          <w:szCs w:val="24"/>
+        </w:rPr>
+        <w:t xml:space="preserve">Step1: </w:t>
+      </w:r>
+    </w:p>
+    <w:p>
+      <w:pPr>
+        <w:pStyle w:val="ListParagraph"/>
+        <w:numPr>
+          <w:ilvl w:val="1"/>
+          <w:numId w:val="1"/>
+        </w:numPr>
+        <w:spacing w:after="150" w:line="240" w:lineRule="auto"/>
+        <w:outlineLvl w:val="1"/>
+        <w:rPr>
+          <w:rFonts w:eastAsia="Times New Roman" w:cs="Helvetica"/>
+          <w:bCs/>
+          <w:color w:val="000000"/>
+          <w:sz w:val="24"/>
+          <w:szCs w:val="24"/>
+        </w:rPr>
+      </w:pPr>
+      <w:r>
+        <w:rPr>
+          <w:rFonts w:eastAsia="Times New Roman" w:cs="Helvetica"/>
+          <w:bCs/>
+          <w:color w:val="000000"/>
+          <w:sz w:val="24"/>
+          <w:szCs w:val="24"/>
+        </w:rPr>
+        <w:t>genera N numeri</w:t>
+      </w:r>
+      <w:r>
+        <w:rPr>
+          <w:rFonts w:eastAsia="Times New Roman" w:cs="Helvetica"/>
+          <w:bCs/>
+          <w:color w:val="000000"/>
+          <w:sz w:val="24"/>
+          <w:szCs w:val="24"/>
+        </w:rPr>
+        <w:t xml:space="preserve"> sequenziali</w:t>
+      </w:r>
+      <w:r>
+        <w:rPr>
+          <w:rFonts w:eastAsia="Times New Roman" w:cs="Helvetica"/>
+          <w:bCs/>
+          <w:color w:val="000000"/>
+          <w:sz w:val="24"/>
+          <w:szCs w:val="24"/>
+        </w:rPr>
+        <w:t xml:space="preserve"> </w:t>
+      </w:r>
+      <w:r>
+        <w:rPr>
+          <w:rFonts w:eastAsia="Times New Roman" w:cs="Helvetica"/>
+          <w:bCs/>
+          <w:color w:val="000000"/>
+          <w:sz w:val="24"/>
+          <w:szCs w:val="24"/>
+        </w:rPr>
+        <w:t>(read fino a contator</w:t>
+      </w:r>
+      <w:r>
+        <w:rPr>
+          <w:rFonts w:eastAsia="Times New Roman" w:cs="Helvetica"/>
+          <w:bCs/>
+          <w:color w:val="000000"/>
+          <w:sz w:val="24"/>
+          <w:szCs w:val="24"/>
+        </w:rPr>
+        <w:t>e</w:t>
+      </w:r>
+      <w:r>
+        <w:rPr>
+          <w:rFonts w:eastAsia="Times New Roman" w:cs="Helvetica"/>
+          <w:bCs/>
+          <w:color w:val="000000"/>
+          <w:sz w:val="24"/>
+          <w:szCs w:val="24"/>
+        </w:rPr>
+        <w:t>)</w:t>
+      </w:r>
+    </w:p>
+    <w:p>
+      <w:pPr>
+        <w:pStyle w:val="ListParagraph"/>
+        <w:numPr>
+          <w:ilvl w:val="1"/>
+          <w:numId w:val="1"/>
+        </w:numPr>
+        <w:spacing w:after="150" w:line="240" w:lineRule="auto"/>
+        <w:outlineLvl w:val="1"/>
+        <w:rPr>
+          <w:rFonts w:eastAsia="Times New Roman" w:cs="Helvetica"/>
+          <w:bCs/>
+          <w:color w:val="000000"/>
+          <w:sz w:val="24"/>
+          <w:szCs w:val="24"/>
+        </w:rPr>
+      </w:pPr>
+      <w:r>
+        <w:rPr>
+          <w:rFonts w:eastAsia="Times New Roman" w:cs="Helvetica"/>
+          <w:bCs/>
+          <w:color w:val="000000"/>
+          <w:sz w:val="24"/>
+          <w:szCs w:val="24"/>
+        </w:rPr>
+        <w:t>li stampa tutti insieme</w:t>
+      </w:r>
+      <w:r>
+        <w:rPr>
+          <w:rFonts w:eastAsia="Times New Roman" w:cs="Helvetica"/>
+          <w:bCs/>
+          <w:color w:val="000000"/>
+          <w:sz w:val="24"/>
+          <w:szCs w:val="24"/>
+        </w:rPr>
+        <w:t xml:space="preserve"> (in transazione)</w:t>
+      </w:r>
+    </w:p>
+    <w:p>
+      <w:pPr>
+        <w:pStyle w:val="ListParagraph"/>
+        <w:numPr>
+          <w:ilvl w:val="1"/>
+          <w:numId w:val="1"/>
+        </w:numPr>
+        <w:spacing w:after="150" w:line="240" w:lineRule="auto"/>
+        <w:outlineLvl w:val="1"/>
+        <w:rPr>
+          <w:rFonts w:eastAsia="Times New Roman" w:cs="Helvetica"/>
+          <w:bCs/>
+          <w:color w:val="000000"/>
+          <w:sz w:val="24"/>
+          <w:szCs w:val="24"/>
+        </w:rPr>
+      </w:pPr>
+      <w:r>
+        <w:rPr>
+          <w:rFonts w:eastAsia="Times New Roman" w:cs="Helvetica"/>
+          <w:bCs/>
+          <w:color w:val="000000"/>
+          <w:sz w:val="24"/>
+          <w:szCs w:val="24"/>
+        </w:rPr>
+        <w:t xml:space="preserve">salva il suo </w:t>
+      </w:r>
+      <w:r>
+        <w:rPr>
+          <w:rFonts w:eastAsia="Times New Roman" w:cs="Helvetica"/>
+          <w:b/>
+          <w:bCs/>
+          <w:color w:val="000000"/>
+          <w:sz w:val="24"/>
+          <w:szCs w:val="24"/>
+        </w:rPr>
+        <w:t>ultimo numero</w:t>
+      </w:r>
+      <w:r>
+        <w:rPr>
+          <w:rFonts w:eastAsia="Times New Roman" w:cs="Helvetica"/>
+          <w:bCs/>
+          <w:color w:val="000000"/>
+          <w:sz w:val="24"/>
+          <w:szCs w:val="24"/>
+        </w:rPr>
+        <w:t xml:space="preserve"> processato</w:t>
+      </w:r>
+    </w:p>
+    <w:p>
+      <w:pPr>
+        <w:pStyle w:val="ListParagraph"/>
+        <w:numPr>
+          <w:ilvl w:val="0"/>
+          <w:numId w:val="1"/>
+        </w:numPr>
+        <w:spacing w:after="150" w:line="240" w:lineRule="auto"/>
+        <w:outlineLvl w:val="1"/>
+        <w:rPr>
+          <w:rFonts w:eastAsia="Times New Roman" w:cs="Helvetica"/>
+          <w:bCs/>
+          <w:color w:val="000000"/>
+          <w:sz w:val="24"/>
+          <w:szCs w:val="24"/>
+        </w:rPr>
+      </w:pPr>
+      <w:r>
+        <w:rPr>
+          <w:rFonts w:eastAsia="Times New Roman" w:cs="Helvetica"/>
+          <w:bCs/>
+          <w:color w:val="000000"/>
+          <w:sz w:val="24"/>
+          <w:szCs w:val="24"/>
+        </w:rPr>
+        <w:t xml:space="preserve">Step2: </w:t>
+      </w:r>
+    </w:p>
+    <w:p>
+      <w:pPr>
+        <w:pStyle w:val="ListParagraph"/>
+        <w:numPr>
+          <w:ilvl w:val="1"/>
+          <w:numId w:val="1"/>
+        </w:numPr>
+        <w:spacing w:after="150" w:line="240" w:lineRule="auto"/>
+        <w:outlineLvl w:val="1"/>
+        <w:rPr>
+          <w:rFonts w:eastAsia="Times New Roman" w:cs="Helvetica"/>
+          <w:bCs/>
+          <w:color w:val="000000"/>
+          <w:sz w:val="24"/>
+          <w:szCs w:val="24"/>
+        </w:rPr>
+      </w:pPr>
+      <w:r>
+        <w:rPr>
+          <w:rFonts w:eastAsia="Times New Roman" w:cs="Helvetica"/>
+          <w:bCs/>
+          <w:color w:val="000000"/>
+          <w:sz w:val="24"/>
+          <w:szCs w:val="24"/>
+        </w:rPr>
+        <w:t>recup</w:t>
+      </w:r>
+      <w:r>
+        <w:rPr>
+          <w:rFonts w:eastAsia="Times New Roman" w:cs="Helvetica"/>
+          <w:bCs/>
+          <w:color w:val="000000"/>
+          <w:sz w:val="24"/>
+          <w:szCs w:val="24"/>
+        </w:rPr>
+        <w:t xml:space="preserve">era </w:t>
+      </w:r>
+      <w:r>
+        <w:rPr>
+          <w:rFonts w:eastAsia="Times New Roman" w:cs="Helvetica"/>
+          <w:b/>
+          <w:bCs/>
+          <w:color w:val="000000"/>
+          <w:sz w:val="24"/>
+          <w:szCs w:val="24"/>
+        </w:rPr>
+        <w:t>ultimo numero</w:t>
+      </w:r>
+      <w:r>
+        <w:rPr>
+          <w:rFonts w:eastAsia="Times New Roman" w:cs="Helvetica"/>
+          <w:bCs/>
+          <w:color w:val="000000"/>
+          <w:sz w:val="24"/>
+          <w:szCs w:val="24"/>
+        </w:rPr>
+        <w:t xml:space="preserve"> di Step1</w:t>
+      </w:r>
+      <w:r>
+        <w:rPr>
+          <w:rFonts w:eastAsia="Times New Roman" w:cs="Helvetica"/>
+          <w:bCs/>
+          <w:color w:val="000000"/>
+          <w:sz w:val="24"/>
+          <w:szCs w:val="24"/>
+        </w:rPr>
+        <w:t xml:space="preserve"> </w:t>
+      </w:r>
+    </w:p>
+    <w:p>
+      <w:pPr>
+        <w:pStyle w:val="ListParagraph"/>
+        <w:numPr>
+          <w:ilvl w:val="1"/>
+          <w:numId w:val="1"/>
+        </w:numPr>
+        <w:spacing w:after="150" w:line="240" w:lineRule="auto"/>
+        <w:outlineLvl w:val="1"/>
+        <w:rPr>
+          <w:rFonts w:eastAsia="Times New Roman" w:cs="Helvetica"/>
+          <w:bCs/>
+          <w:color w:val="000000"/>
+          <w:sz w:val="24"/>
+          <w:szCs w:val="24"/>
+        </w:rPr>
+      </w:pPr>
+      <w:r>
+        <w:rPr>
+          <w:rFonts w:eastAsia="Times New Roman" w:cs="Helvetica"/>
+          <w:bCs/>
+          <w:color w:val="000000"/>
+          <w:sz w:val="24"/>
+          <w:szCs w:val="24"/>
+        </w:rPr>
+        <w:t>Riprende operazione da ultimo numero</w:t>
+      </w:r>
+      <w:r>
+        <w:rPr>
+          <w:rFonts w:eastAsia="Times New Roman" w:cs="Helvetica"/>
+          <w:bCs/>
+          <w:color w:val="000000"/>
+          <w:sz w:val="24"/>
+          <w:szCs w:val="24"/>
+        </w:rPr>
+        <w:t xml:space="preserve"> sommandogli quelli nuovi.</w:t>
+      </w:r>
+    </w:p>
+    <w:p>
+      <w:pPr>
+        <w:spacing w:after="150" w:line="240" w:lineRule="auto"/>
+        <w:outlineLvl w:val="1"/>
+        <w:rPr>
+          <w:rFonts w:eastAsia="Times New Roman" w:cs="Helvetica"/>
+          <w:b/>
+          <w:bCs/>
+          <w:color w:val="000000"/>
+          <w:sz w:val="24"/>
+          <w:szCs w:val="24"/>
+        </w:rPr>
+      </w:pPr>
+      <w:r>
+        <w:rPr>
+          <w:rFonts w:eastAsia="Times New Roman" w:cs="Helvetica"/>
+          <w:b/>
+          <w:bCs/>
+          <w:color w:val="000000"/>
+          <w:sz w:val="24"/>
+          <w:szCs w:val="24"/>
+        </w:rPr>
+        <w:t>IMPL:</w:t>
       </w:r>
     </w:p>
     <w:p>
@@ -328,7 +704,7 @@
           <w:sz w:val="24"/>
           <w:szCs w:val="24"/>
         </w:rPr>
-        <w:t>Ci sono due contesti dove salvare i dati accessibili dallo StepExecution:</w:t>
+        <w:t>NumberGenerator:</w:t>
       </w:r>
       <w:r>
         <w:rPr>
@@ -339,7 +715,7 @@
           <w:szCs w:val="24"/>
         </w:rPr>
         <w:br/>
-        <w:t>1) Livello Step:</w:t>
+        <w:t xml:space="preserve">1) (prototype) ogni Reader ha la sua copia </w:t>
       </w:r>
       <w:r>
         <w:rPr>
@@ -350,7 +726,7 @@
           <w:szCs w:val="24"/>
         </w:rPr>
         <w:br/>
-        <w:t>Update:  ogni volta che viene committato un chunk in uno step</w:t>
+        <w:t>2) Genera numeri da 1 a 100.</w:t>
       </w:r>
       <w:r>
         <w:rPr>
@@ -361,37 +737,31 @@
           <w:szCs w:val="24"/>
         </w:rPr>
         <w:br/>
-        <w:t>LIfeCycle: condiviso tra n esecuzioni dello stesso Step (non condivisibile</w:t>
-      </w:r>
-      <w:r>
-        <w:rPr>
-          <w:rFonts w:eastAsia="Times New Roman" w:cs="Helvetica"/>
-          <w:bCs/>
-          <w:color w:val="000000"/>
-          <w:sz w:val="24"/>
-          <w:szCs w:val="24"/>
-        </w:rPr>
-        <w:t xml:space="preserve"> tra step</w:t>
-      </w:r>
-      <w:r>
-        <w:rPr>
-          <w:rFonts w:eastAsia="Times New Roman" w:cs="Helvetica"/>
-          <w:bCs/>
-          <w:color w:val="000000"/>
-          <w:sz w:val="24"/>
-          <w:szCs w:val="24"/>
-        </w:rPr>
-        <w:t>, ma fra le eventuali ripetizioni step</w:t>
-      </w:r>
-      <w:r>
-        <w:rPr>
-          <w:rFonts w:eastAsia="Times New Roman" w:cs="Helvetica"/>
-          <w:bCs/>
-          <w:color w:val="000000"/>
-          <w:sz w:val="24"/>
-          <w:szCs w:val="24"/>
-        </w:rPr>
-        <w:t>)</w:t>
+      </w:r>
+    </w:p>
+    <w:p>
+      <w:pPr>
+        <w:spacing w:after="150" w:line="240" w:lineRule="auto"/>
+        <w:outlineLvl w:val="1"/>
+        <w:rPr>
+          <w:rFonts w:eastAsia="Times New Roman" w:cs="Helvetica"/>
+          <w:b/>
+          <w:bCs/>
+          <w:color w:val="000000"/>
+          <w:sz w:val="24"/>
+          <w:szCs w:val="24"/>
+        </w:rPr>
+      </w:pPr>
+      <w:r>
+        <w:rPr>
+          <w:rFonts w:eastAsia="Times New Roman" w:cs="Helvetica"/>
+          <w:b/>
+          <w:bCs/>
+          <w:color w:val="000000"/>
+          <w:sz w:val="24"/>
+          <w:szCs w:val="24"/>
+        </w:rPr>
+        <w:t>TEST:</w:t>
       </w:r>
     </w:p>
     <w:p>
@@ -401,6 +771,326 @@
         <w:outlineLvl w:val="1"/>
         <w:rPr>
           <w:rFonts w:eastAsia="Times New Roman" w:cs="Helvetica"/>
+          <w:b/>
+          <w:bCs/>
+          <w:color w:val="000000"/>
+          <w:sz w:val="24"/>
+          <w:szCs w:val="24"/>
+        </w:rPr>
+      </w:pPr>
+      <w:r>
+        <w:rPr>
+          <w:rFonts w:eastAsia="Times New Roman" w:cs="Helvetica"/>
+          <w:bCs/>
+          <w:color w:val="000000"/>
+          <w:sz w:val="24"/>
+          <w:szCs w:val="24"/>
+        </w:rPr>
+        <w:t>Se tutto va bene</w:t>
+      </w:r>
+      <w:r>
+        <w:rPr>
+          <w:rFonts w:eastAsia="Times New Roman" w:cs="Helvetica"/>
+          <w:bCs/>
+          <w:color w:val="000000"/>
+          <w:sz w:val="24"/>
+          <w:szCs w:val="24"/>
+        </w:rPr>
+        <w:t xml:space="preserve"> </w:t>
+      </w:r>
+      <w:r>
+        <w:rPr>
+          <w:rFonts w:eastAsia="Times New Roman" w:cs="Helvetica"/>
+          <w:bCs/>
+          <w:color w:val="000000"/>
+          <w:sz w:val="24"/>
+          <w:szCs w:val="24"/>
+        </w:rPr>
+        <w:br/>
+        <w:t>il primo step stampera numeri da 1 a 100 in transazioni da 10.</w:t>
+      </w:r>
+      <w:r>
+        <w:rPr>
+          <w:rFonts w:eastAsia="Times New Roman" w:cs="Helvetica"/>
+          <w:bCs/>
+          <w:color w:val="000000"/>
+          <w:sz w:val="24"/>
+          <w:szCs w:val="24"/>
+        </w:rPr>
+        <w:br/>
+        <w:t>Il secondo step da 101 a 200.</w:t>
+      </w:r>
+      <w:r>
+        <w:rPr>
+          <w:rFonts w:eastAsia="Times New Roman" w:cs="Helvetica"/>
+          <w:bCs/>
+          <w:color w:val="000000"/>
+          <w:sz w:val="24"/>
+          <w:szCs w:val="24"/>
+        </w:rPr>
+        <w:br/>
+      </w:r>
+      <w:r>
+        <w:rPr>
+          <w:rFonts w:eastAsia="Times New Roman" w:cs="Helvetica"/>
+          <w:b/>
+          <w:bCs/>
+          <w:color w:val="000000"/>
+          <w:sz w:val="24"/>
+          <w:szCs w:val="24"/>
+        </w:rPr>
+        <w:br/>
+      </w:r>
+    </w:p>
+    <w:p>
+      <w:pPr>
+        <w:spacing w:after="150" w:line="240" w:lineRule="auto"/>
+        <w:outlineLvl w:val="1"/>
+        <w:rPr>
+          <w:rFonts w:eastAsia="Times New Roman" w:cs="Helvetica"/>
+          <w:b/>
+          <w:bCs/>
+          <w:color w:val="000000"/>
+          <w:sz w:val="24"/>
+          <w:szCs w:val="24"/>
+        </w:rPr>
+      </w:pPr>
+    </w:p>
+    <w:p>
+      <w:pPr>
+        <w:spacing w:after="150" w:line="240" w:lineRule="auto"/>
+        <w:outlineLvl w:val="1"/>
+        <w:rPr>
+          <w:rFonts w:eastAsia="Times New Roman" w:cs="Helvetica"/>
+          <w:b/>
+          <w:bCs/>
+          <w:color w:val="000000"/>
+          <w:sz w:val="24"/>
+          <w:szCs w:val="24"/>
+        </w:rPr>
+      </w:pPr>
+    </w:p>
+    <w:p>
+      <w:pPr>
+        <w:spacing w:after="150" w:line="240" w:lineRule="auto"/>
+        <w:outlineLvl w:val="1"/>
+        <w:rPr>
+          <w:rFonts w:eastAsia="Times New Roman" w:cs="Helvetica"/>
+          <w:b/>
+          <w:bCs/>
+          <w:color w:val="000000"/>
+          <w:sz w:val="24"/>
+          <w:szCs w:val="24"/>
+        </w:rPr>
+      </w:pPr>
+    </w:p>
+    <w:p>
+      <w:pPr>
+        <w:spacing w:after="150" w:line="240" w:lineRule="auto"/>
+        <w:outlineLvl w:val="1"/>
+        <w:rPr>
+          <w:rFonts w:eastAsia="Times New Roman" w:cs="Helvetica"/>
+          <w:b/>
+          <w:bCs/>
+          <w:color w:val="000000"/>
+          <w:sz w:val="24"/>
+          <w:szCs w:val="24"/>
+        </w:rPr>
+      </w:pPr>
+    </w:p>
+    <w:p>
+      <w:pPr>
+        <w:spacing w:after="150" w:line="240" w:lineRule="auto"/>
+        <w:outlineLvl w:val="1"/>
+        <w:rPr>
+          <w:rFonts w:eastAsia="Times New Roman" w:cs="Helvetica"/>
+          <w:b/>
+          <w:bCs/>
+          <w:color w:val="000000"/>
+          <w:sz w:val="24"/>
+          <w:szCs w:val="24"/>
+        </w:rPr>
+      </w:pPr>
+    </w:p>
+    <w:p>
+      <w:pPr>
+        <w:spacing w:after="150" w:line="240" w:lineRule="auto"/>
+        <w:outlineLvl w:val="1"/>
+        <w:rPr>
+          <w:rFonts w:eastAsia="Times New Roman" w:cs="Helvetica"/>
+          <w:b/>
+          <w:bCs/>
+          <w:color w:val="000000"/>
+          <w:sz w:val="24"/>
+          <w:szCs w:val="24"/>
+        </w:rPr>
+      </w:pPr>
+    </w:p>
+    <w:p>
+      <w:pPr>
+        <w:spacing w:after="150" w:line="240" w:lineRule="auto"/>
+        <w:outlineLvl w:val="1"/>
+        <w:rPr>
+          <w:rFonts w:eastAsia="Times New Roman" w:cs="Helvetica"/>
+          <w:b/>
+          <w:bCs/>
+          <w:color w:val="000000"/>
+          <w:sz w:val="24"/>
+          <w:szCs w:val="24"/>
+        </w:rPr>
+      </w:pPr>
+      <w:r>
+        <w:rPr>
+          <w:rFonts w:eastAsia="Times New Roman" w:cs="Helvetica"/>
+          <w:b/>
+          <w:bCs/>
+          <w:color w:val="000000"/>
+          <w:sz w:val="24"/>
+          <w:szCs w:val="24"/>
+        </w:rPr>
+        <w:lastRenderedPageBreak/>
+        <w:t>SOLUZIONI:</w:t>
+      </w:r>
+      <w:r>
+        <w:rPr>
+          <w:rFonts w:eastAsia="Times New Roman" w:cs="Helvetica"/>
+          <w:b/>
+          <w:bCs/>
+          <w:color w:val="000000"/>
+          <w:sz w:val="24"/>
+          <w:szCs w:val="24"/>
+        </w:rPr>
+        <w:t xml:space="preserve"> (TEORIA)</w:t>
+      </w:r>
+    </w:p>
+    <w:p>
+      <w:pPr>
+        <w:spacing w:after="150" w:line="240" w:lineRule="auto"/>
+        <w:outlineLvl w:val="1"/>
+        <w:rPr>
+          <w:rFonts w:eastAsia="Times New Roman" w:cs="Helvetica"/>
+          <w:bCs/>
+          <w:color w:val="000000"/>
+          <w:sz w:val="24"/>
+          <w:szCs w:val="24"/>
+        </w:rPr>
+      </w:pPr>
+      <w:r>
+        <w:rPr>
+          <w:rFonts w:eastAsia="Times New Roman" w:cs="Helvetica"/>
+          <w:b/>
+          <w:bCs/>
+          <w:color w:val="000000"/>
+          <w:sz w:val="24"/>
+          <w:szCs w:val="24"/>
+        </w:rPr>
+        <w:t>JobContext:</w:t>
+      </w:r>
+    </w:p>
+    <w:p>
+      <w:pPr>
+        <w:spacing w:after="150" w:line="240" w:lineRule="auto"/>
+        <w:ind w:left="720"/>
+        <w:outlineLvl w:val="1"/>
+        <w:rPr>
+          <w:rFonts w:eastAsia="Times New Roman" w:cs="Helvetica"/>
+          <w:bCs/>
+          <w:color w:val="000000"/>
+          <w:sz w:val="24"/>
+          <w:szCs w:val="24"/>
+        </w:rPr>
+      </w:pPr>
+      <w:r>
+        <w:rPr>
+          <w:rFonts w:eastAsia="Times New Roman" w:cs="Helvetica"/>
+          <w:bCs/>
+          <w:color w:val="000000"/>
+          <w:sz w:val="24"/>
+          <w:szCs w:val="24"/>
+        </w:rPr>
+        <w:t>Ci sono due contesti dove salvare i dati accessibili dallo StepExecution:</w:t>
+      </w:r>
+      <w:r>
+        <w:rPr>
+          <w:rFonts w:eastAsia="Times New Roman" w:cs="Helvetica"/>
+          <w:bCs/>
+          <w:color w:val="000000"/>
+          <w:sz w:val="24"/>
+          <w:szCs w:val="24"/>
+        </w:rPr>
+        <w:br/>
+      </w:r>
+      <w:r>
+        <w:rPr>
+          <w:rFonts w:eastAsia="Times New Roman" w:cs="Helvetica"/>
+          <w:bCs/>
+          <w:color w:val="000000"/>
+          <w:sz w:val="24"/>
+          <w:szCs w:val="24"/>
+        </w:rPr>
+        <w:br/>
+        <w:t>1) Livello Step:</w:t>
+      </w:r>
+      <w:r>
+        <w:rPr>
+          <w:rFonts w:eastAsia="Times New Roman" w:cs="Helvetica"/>
+          <w:bCs/>
+          <w:color w:val="000000"/>
+          <w:sz w:val="24"/>
+          <w:szCs w:val="24"/>
+        </w:rPr>
+        <w:br/>
+        <w:t>Update:  ogni volta che viene committato un chunk in uno step</w:t>
+      </w:r>
+      <w:r>
+        <w:rPr>
+          <w:rFonts w:eastAsia="Times New Roman" w:cs="Helvetica"/>
+          <w:bCs/>
+          <w:color w:val="000000"/>
+          <w:sz w:val="24"/>
+          <w:szCs w:val="24"/>
+        </w:rPr>
+        <w:br/>
+        <w:t>LIfeCycle: condiviso tra n esecuzioni dello stesso Step (non condivisibile</w:t>
+      </w:r>
+      <w:r>
+        <w:rPr>
+          <w:rFonts w:eastAsia="Times New Roman" w:cs="Helvetica"/>
+          <w:bCs/>
+          <w:color w:val="000000"/>
+          <w:sz w:val="24"/>
+          <w:szCs w:val="24"/>
+        </w:rPr>
+        <w:t xml:space="preserve"> tra step</w:t>
+      </w:r>
+      <w:r>
+        <w:rPr>
+          <w:rFonts w:eastAsia="Times New Roman" w:cs="Helvetica"/>
+          <w:bCs/>
+          <w:color w:val="000000"/>
+          <w:sz w:val="24"/>
+          <w:szCs w:val="24"/>
+        </w:rPr>
+        <w:t>, ma fra le eventuali ripetizioni step</w:t>
+      </w:r>
+      <w:r>
+        <w:rPr>
+          <w:rFonts w:eastAsia="Times New Roman" w:cs="Helvetica"/>
+          <w:bCs/>
+          <w:color w:val="000000"/>
+          <w:sz w:val="24"/>
+          <w:szCs w:val="24"/>
+        </w:rPr>
+        <w:t>)</w:t>
+      </w:r>
+    </w:p>
+    <w:p>
+      <w:pPr>
+        <w:spacing w:after="150" w:line="240" w:lineRule="auto"/>
+        <w:ind w:left="720"/>
+        <w:outlineLvl w:val="1"/>
+        <w:rPr>
+          <w:rFonts w:eastAsia="Times New Roman" w:cs="Helvetica"/>
           <w:bCs/>
           <w:color w:val="000000"/>
           <w:sz w:val="24"/>
@@ -436,15 +1126,6 @@
           <w:szCs w:val="24"/>
         </w:rPr>
         <w:br/>
-      </w:r>
-      <w:r>
-        <w:rPr>
-          <w:rFonts w:eastAsia="Times New Roman" w:cs="Helvetica"/>
-          <w:bCs/>
-          <w:color w:val="000000"/>
-          <w:sz w:val="24"/>
-          <w:szCs w:val="24"/>
-        </w:rPr>
         <w:t>Update:  ogni volta che viene committato un chunk in uno step</w:t>
       </w:r>
       <w:r>
@@ -525,6 +1206,21 @@
           <w:szCs w:val="24"/>
         </w:rPr>
       </w:pPr>
+    </w:p>
+    <w:p>
+      <w:pPr>
+        <w:spacing w:after="150" w:line="240" w:lineRule="auto"/>
+        <w:ind w:left="-720" w:firstLine="720"/>
+        <w:outlineLvl w:val="1"/>
+        <w:rPr>
+          <w:rFonts w:eastAsia="Times New Roman" w:cs="Helvetica"/>
+          <w:b/>
+          <w:bCs/>
+          <w:color w:val="000000"/>
+          <w:sz w:val="24"/>
+          <w:szCs w:val="24"/>
+        </w:rPr>
+      </w:pPr>
       <w:r>
         <w:rPr>
           <w:rFonts w:eastAsia="Times New Roman" w:cs="Helvetica"/>
@@ -535,6 +1231,17 @@
           <w:szCs w:val="24"/>
         </w:rPr>
         <w:t>BeanHolder</w:t>
+      </w:r>
+      <w:r>
+        <w:rPr>
+          <w:rFonts w:eastAsia="Times New Roman" w:cs="Helvetica"/>
+          <w:b/>
+          <w:bCs/>
+          <w:color w:val="000000"/>
+          <w:sz w:val="24"/>
+          <w:szCs w:val="24"/>
+        </w:rPr>
+        <w:t>: (semplice, non necessita Spring)</w:t>
       </w:r>
     </w:p>
     <w:p>
@@ -610,26 +1317,7 @@
           <w:szCs w:val="24"/>
         </w:rPr>
         <w:br/>
-      </w:r>
-      <w:r>
-        <w:rPr>
-          <w:rFonts w:eastAsia="Times New Roman" w:cs="Helvetica"/>
-          <w:bCs/>
-          <w:color w:val="000000"/>
-          <w:sz w:val="24"/>
-          <w:szCs w:val="24"/>
-        </w:rPr>
-        <w:t xml:space="preserve">CONTRO: </w:t>
-      </w:r>
-      <w:r>
-        <w:rPr>
-          <w:rFonts w:eastAsia="Times New Roman" w:cs="Helvetica"/>
-          <w:bCs/>
-          <w:color w:val="000000"/>
-          <w:sz w:val="24"/>
-          <w:szCs w:val="24"/>
-        </w:rPr>
-        <w:t>Soluzione meno scalabile di Context.</w:t>
+        <w:t>CONTRO: Soluzione meno scalabile di Context.</w:t>
       </w:r>
       <w:r>
         <w:rPr>
@@ -644,17 +1332,41 @@
     </w:p>
     <w:p>
       <w:pPr>
-        <w:spacing w:after="150" w:line="577" w:lineRule="atLeast"/>
+        <w:spacing w:after="150" w:line="240" w:lineRule="auto"/>
         <w:outlineLvl w:val="1"/>
         <w:rPr>
           <w:rFonts w:eastAsia="Times New Roman" w:cs="Helvetica"/>
-          <w:b/>
-          <w:bCs/>
-          <w:color w:val="000000"/>
-          <w:sz w:val="24"/>
-          <w:szCs w:val="24"/>
-        </w:rPr>
-      </w:pPr>
+          <w:bCs/>
+          <w:color w:val="000000"/>
+          <w:sz w:val="24"/>
+          <w:szCs w:val="24"/>
+        </w:rPr>
+      </w:pPr>
+    </w:p>
+    <w:p>
+      <w:pPr>
+        <w:spacing w:after="150" w:line="240" w:lineRule="auto"/>
+        <w:outlineLvl w:val="1"/>
+        <w:rPr>
+          <w:rFonts w:eastAsia="Times New Roman" w:cs="Helvetica"/>
+          <w:b/>
+          <w:bCs/>
+          <w:color w:val="000000"/>
+          <w:sz w:val="24"/>
+          <w:szCs w:val="24"/>
+        </w:rPr>
+      </w:pPr>
+      <w:r>
+        <w:rPr>
+          <w:rFonts w:eastAsia="Times New Roman" w:cs="Helvetica"/>
+          <w:b/>
+          <w:bCs/>
+          <w:color w:val="000000"/>
+          <w:sz w:val="24"/>
+          <w:szCs w:val="24"/>
+        </w:rPr>
+        <w:t>STEPS:</w:t>
+      </w:r>
       <w:r>
         <w:rPr>
           <w:rFonts w:eastAsia="Times New Roman" w:cs="Helvetica"/>
@@ -666,6 +1378,1819 @@
         </w:rPr>
         <w:br/>
       </w:r>
+    </w:p>
+    <w:p>
+      <w:pPr>
+        <w:spacing w:after="150" w:line="240" w:lineRule="auto"/>
+        <w:outlineLvl w:val="1"/>
+        <w:rPr>
+          <w:rFonts w:eastAsia="Times New Roman" w:cs="Helvetica"/>
+          <w:b/>
+          <w:bCs/>
+          <w:color w:val="000000"/>
+          <w:sz w:val="24"/>
+          <w:szCs w:val="24"/>
+        </w:rPr>
+      </w:pPr>
+      <w:r>
+        <w:rPr>
+          <w:rFonts w:eastAsia="Times New Roman" w:cs="Helvetica"/>
+          <w:b/>
+          <w:bCs/>
+          <w:color w:val="000000"/>
+          <w:sz w:val="24"/>
+          <w:szCs w:val="24"/>
+        </w:rPr>
+        <w:t>CHUNK ORIENTED:</w:t>
+      </w:r>
+    </w:p>
+    <w:p>
+      <w:pPr>
+        <w:pStyle w:val="ListParagraph"/>
+        <w:numPr>
+          <w:ilvl w:val="0"/>
+          <w:numId w:val="3"/>
+        </w:numPr>
+        <w:spacing w:after="150" w:line="240" w:lineRule="auto"/>
+        <w:outlineLvl w:val="1"/>
+        <w:rPr>
+          <w:rFonts w:eastAsia="Times New Roman" w:cs="Helvetica"/>
+          <w:bCs/>
+          <w:color w:val="000000"/>
+          <w:sz w:val="24"/>
+          <w:szCs w:val="24"/>
+        </w:rPr>
+      </w:pPr>
+      <w:r>
+        <w:rPr>
+          <w:rFonts w:eastAsia="Times New Roman" w:cs="Helvetica"/>
+          <w:bCs/>
+          <w:color w:val="000000"/>
+          <w:sz w:val="24"/>
+          <w:szCs w:val="24"/>
+        </w:rPr>
+        <w:t>Ne</w:t>
+      </w:r>
+      <w:r>
+        <w:rPr>
+          <w:rFonts w:eastAsia="Times New Roman" w:cs="Helvetica"/>
+          <w:bCs/>
+          <w:color w:val="000000"/>
+          <w:sz w:val="24"/>
+          <w:szCs w:val="24"/>
+        </w:rPr>
+        <w:t>i Reader/Writer</w:t>
+      </w:r>
+      <w:r>
+        <w:rPr>
+          <w:rFonts w:eastAsia="Times New Roman" w:cs="Helvetica"/>
+          <w:bCs/>
+          <w:color w:val="000000"/>
+          <w:sz w:val="24"/>
+          <w:szCs w:val="24"/>
+        </w:rPr>
+        <w:t xml:space="preserve">i dello Step accesso allo </w:t>
+      </w:r>
+      <w:r>
+        <w:rPr>
+          <w:rFonts w:ascii="Consolas" w:hAnsi="Consolas" w:cs="Consolas"/>
+          <w:color w:val="000000"/>
+          <w:sz w:val="20"/>
+          <w:szCs w:val="20"/>
+        </w:rPr>
+        <w:t>StepExecution</w:t>
+      </w:r>
+    </w:p>
+    <w:p>
+      <w:pPr>
+        <w:pStyle w:val="ListParagraph"/>
+        <w:numPr>
+          <w:ilvl w:val="0"/>
+          <w:numId w:val="3"/>
+        </w:numPr>
+        <w:spacing w:after="150" w:line="240" w:lineRule="auto"/>
+        <w:outlineLvl w:val="1"/>
+        <w:rPr>
+          <w:rFonts w:eastAsia="Times New Roman" w:cs="Helvetica"/>
+          <w:bCs/>
+          <w:color w:val="000000"/>
+          <w:sz w:val="24"/>
+          <w:szCs w:val="24"/>
+        </w:rPr>
+      </w:pPr>
+      <w:r>
+        <w:rPr>
+          <w:rFonts w:eastAsia="Times New Roman" w:cs="Helvetica"/>
+          <w:bCs/>
+          <w:color w:val="000000"/>
+          <w:sz w:val="24"/>
+          <w:szCs w:val="24"/>
+        </w:rPr>
+        <w:t>Da questo recuperare</w:t>
+      </w:r>
+    </w:p>
+    <w:p>
+      <w:pPr>
+        <w:pStyle w:val="ListParagraph"/>
+        <w:numPr>
+          <w:ilvl w:val="1"/>
+          <w:numId w:val="3"/>
+        </w:numPr>
+        <w:spacing w:after="150" w:line="240" w:lineRule="auto"/>
+        <w:outlineLvl w:val="1"/>
+        <w:rPr>
+          <w:rFonts w:eastAsia="Times New Roman" w:cs="Helvetica"/>
+          <w:bCs/>
+          <w:color w:val="000000"/>
+          <w:sz w:val="24"/>
+          <w:szCs w:val="24"/>
+        </w:rPr>
+      </w:pPr>
+      <w:r>
+        <w:rPr>
+          <w:rFonts w:eastAsia="Times New Roman" w:cs="Helvetica"/>
+          <w:bCs/>
+          <w:color w:val="000000"/>
+          <w:sz w:val="24"/>
+          <w:szCs w:val="24"/>
+        </w:rPr>
+        <w:t xml:space="preserve">STEP: </w:t>
+      </w:r>
+      <w:r>
+        <w:rPr>
+          <w:rFonts w:eastAsia="Times New Roman" w:cs="Helvetica"/>
+          <w:bCs/>
+          <w:color w:val="000000"/>
+          <w:sz w:val="24"/>
+          <w:szCs w:val="24"/>
+        </w:rPr>
+        <w:t>lo StepContext e put/get chiavi valori</w:t>
+      </w:r>
+    </w:p>
+    <w:p>
+      <w:pPr>
+        <w:pStyle w:val="ListParagraph"/>
+        <w:numPr>
+          <w:ilvl w:val="1"/>
+          <w:numId w:val="3"/>
+        </w:numPr>
+        <w:spacing w:after="150" w:line="240" w:lineRule="auto"/>
+        <w:outlineLvl w:val="1"/>
+        <w:rPr>
+          <w:rFonts w:eastAsia="Times New Roman" w:cs="Helvetica"/>
+          <w:bCs/>
+          <w:color w:val="000000"/>
+          <w:sz w:val="24"/>
+          <w:szCs w:val="24"/>
+        </w:rPr>
+      </w:pPr>
+      <w:r>
+        <w:rPr>
+          <w:rFonts w:eastAsia="Times New Roman" w:cs="Helvetica"/>
+          <w:bCs/>
+          <w:color w:val="000000"/>
+          <w:sz w:val="24"/>
+          <w:szCs w:val="24"/>
+        </w:rPr>
+        <w:t>JOB: Il JobContext</w:t>
+      </w:r>
+      <w:r>
+        <w:rPr>
+          <w:rFonts w:eastAsia="Times New Roman" w:cs="Helvetica"/>
+          <w:bCs/>
+          <w:color w:val="000000"/>
+          <w:sz w:val="24"/>
+          <w:szCs w:val="24"/>
+        </w:rPr>
+        <w:t xml:space="preserve"> </w:t>
+      </w:r>
+      <w:r>
+        <w:rPr>
+          <w:rFonts w:eastAsia="Times New Roman" w:cs="Helvetica"/>
+          <w:bCs/>
+          <w:color w:val="000000"/>
+          <w:sz w:val="24"/>
+          <w:szCs w:val="24"/>
+        </w:rPr>
+        <w:t>e put/get chiavi valori</w:t>
+      </w:r>
+      <w:r>
+        <w:rPr>
+          <w:rFonts w:eastAsia="Times New Roman" w:cs="Helvetica"/>
+          <w:bCs/>
+          <w:color w:val="000000"/>
+          <w:sz w:val="24"/>
+          <w:szCs w:val="24"/>
+        </w:rPr>
+        <w:br/>
+      </w:r>
+    </w:p>
+    <w:p>
+      <w:pPr>
+        <w:pStyle w:val="ListParagraph"/>
+        <w:numPr>
+          <w:ilvl w:val="0"/>
+          <w:numId w:val="3"/>
+        </w:numPr>
+        <w:spacing w:after="150" w:line="240" w:lineRule="auto"/>
+        <w:outlineLvl w:val="1"/>
+        <w:rPr>
+          <w:rFonts w:eastAsia="Times New Roman" w:cs="Helvetica"/>
+          <w:bCs/>
+          <w:color w:val="000000"/>
+          <w:sz w:val="24"/>
+          <w:szCs w:val="24"/>
+        </w:rPr>
+      </w:pPr>
+      <w:r>
+        <w:rPr>
+          <w:rFonts w:eastAsia="Times New Roman" w:cs="Helvetica"/>
+          <w:bCs/>
+          <w:color w:val="000000"/>
+          <w:sz w:val="24"/>
+          <w:szCs w:val="24"/>
+        </w:rPr>
+        <w:t>Tests:</w:t>
+      </w:r>
+    </w:p>
+    <w:p>
+      <w:pPr>
+        <w:pStyle w:val="ListParagraph"/>
+        <w:numPr>
+          <w:ilvl w:val="1"/>
+          <w:numId w:val="3"/>
+        </w:numPr>
+        <w:spacing w:after="150" w:line="240" w:lineRule="auto"/>
+        <w:outlineLvl w:val="1"/>
+        <w:rPr>
+          <w:rFonts w:eastAsia="Times New Roman" w:cs="Helvetica"/>
+          <w:bCs/>
+          <w:color w:val="000000"/>
+          <w:sz w:val="24"/>
+          <w:szCs w:val="24"/>
+        </w:rPr>
+      </w:pPr>
+      <w:r>
+        <w:rPr>
+          <w:rFonts w:eastAsia="Times New Roman" w:cs="Helvetica"/>
+          <w:bCs/>
+          <w:color w:val="000000"/>
+          <w:sz w:val="24"/>
+          <w:szCs w:val="24"/>
+        </w:rPr>
+        <w:t>Step e Job Level</w:t>
+      </w:r>
+    </w:p>
+    <w:p>
+      <w:pPr>
+        <w:pStyle w:val="ListParagraph"/>
+        <w:numPr>
+          <w:ilvl w:val="2"/>
+          <w:numId w:val="3"/>
+        </w:numPr>
+        <w:spacing w:after="150" w:line="240" w:lineRule="auto"/>
+        <w:outlineLvl w:val="1"/>
+        <w:rPr>
+          <w:rFonts w:eastAsia="Times New Roman" w:cs="Helvetica"/>
+          <w:bCs/>
+          <w:color w:val="000000"/>
+          <w:sz w:val="24"/>
+          <w:szCs w:val="24"/>
+        </w:rPr>
+      </w:pPr>
+      <w:r>
+        <w:rPr>
+          <w:rFonts w:eastAsia="Times New Roman" w:cs="Helvetica"/>
+          <w:bCs/>
+          <w:color w:val="000000"/>
+          <w:sz w:val="24"/>
+          <w:szCs w:val="24"/>
+        </w:rPr>
+        <w:t>Dati salvati su DB con le due opzioni</w:t>
+      </w:r>
+    </w:p>
+    <w:p>
+      <w:pPr>
+        <w:pStyle w:val="ListParagraph"/>
+        <w:numPr>
+          <w:ilvl w:val="2"/>
+          <w:numId w:val="3"/>
+        </w:numPr>
+        <w:spacing w:after="150" w:line="240" w:lineRule="auto"/>
+        <w:outlineLvl w:val="1"/>
+        <w:rPr>
+          <w:rFonts w:eastAsia="Times New Roman" w:cs="Helvetica"/>
+          <w:bCs/>
+          <w:color w:val="000000"/>
+          <w:sz w:val="24"/>
+          <w:szCs w:val="24"/>
+        </w:rPr>
+      </w:pPr>
+      <w:r>
+        <w:rPr>
+          <w:rFonts w:eastAsia="Times New Roman" w:cs="Helvetica"/>
+          <w:bCs/>
+          <w:color w:val="000000"/>
+          <w:sz w:val="24"/>
+          <w:szCs w:val="24"/>
+        </w:rPr>
+        <w:t>A livello Step il Reader Step2 non riceve dati con JobLevel si.</w:t>
+      </w:r>
+    </w:p>
+    <w:p>
+      <w:pPr>
+        <w:pStyle w:val="ListParagraph"/>
+        <w:numPr>
+          <w:ilvl w:val="1"/>
+          <w:numId w:val="3"/>
+        </w:numPr>
+        <w:spacing w:after="150" w:line="240" w:lineRule="auto"/>
+        <w:outlineLvl w:val="1"/>
+        <w:rPr>
+          <w:rFonts w:eastAsia="Times New Roman" w:cs="Helvetica"/>
+          <w:bCs/>
+          <w:color w:val="000000"/>
+          <w:sz w:val="24"/>
+          <w:szCs w:val="24"/>
+        </w:rPr>
+      </w:pPr>
+      <w:r>
+        <w:rPr>
+          <w:rFonts w:eastAsia="Times New Roman" w:cs="Helvetica"/>
+          <w:bCs/>
+          <w:color w:val="000000"/>
+          <w:sz w:val="24"/>
+          <w:szCs w:val="24"/>
+        </w:rPr>
+        <w:t>A che Serve Step Level:</w:t>
+      </w:r>
+    </w:p>
+    <w:p>
+      <w:pPr>
+        <w:pStyle w:val="ListParagraph"/>
+        <w:numPr>
+          <w:ilvl w:val="2"/>
+          <w:numId w:val="3"/>
+        </w:numPr>
+        <w:spacing w:after="150" w:line="240" w:lineRule="auto"/>
+        <w:outlineLvl w:val="1"/>
+        <w:rPr>
+          <w:rFonts w:eastAsia="Times New Roman" w:cs="Helvetica"/>
+          <w:bCs/>
+          <w:color w:val="000000"/>
+          <w:sz w:val="24"/>
+          <w:szCs w:val="24"/>
+        </w:rPr>
+      </w:pPr>
+      <w:r>
+        <w:rPr>
+          <w:rFonts w:eastAsia="Times New Roman" w:cs="Helvetica"/>
+          <w:bCs/>
+          <w:color w:val="000000"/>
+          <w:sz w:val="24"/>
+          <w:szCs w:val="24"/>
+        </w:rPr>
+        <w:t>Provare a far fallire il Writer@S1 e verificare che I dati a livello Step ci sono ancora (ripetere da li)</w:t>
+      </w:r>
+    </w:p>
+    <w:p>
+      <w:pPr>
+        <w:spacing w:after="150" w:line="240" w:lineRule="auto"/>
+        <w:outlineLvl w:val="1"/>
+        <w:rPr>
+          <w:rFonts w:eastAsia="Times New Roman" w:cs="Helvetica"/>
+          <w:bCs/>
+          <w:color w:val="000000"/>
+          <w:sz w:val="24"/>
+          <w:szCs w:val="24"/>
+        </w:rPr>
+      </w:pPr>
+    </w:p>
+    <w:p>
+      <w:pPr>
+        <w:spacing w:after="150" w:line="240" w:lineRule="auto"/>
+        <w:outlineLvl w:val="1"/>
+        <w:rPr>
+          <w:rFonts w:eastAsia="Times New Roman" w:cs="Helvetica"/>
+          <w:bCs/>
+          <w:color w:val="000000"/>
+          <w:sz w:val="24"/>
+          <w:szCs w:val="24"/>
+        </w:rPr>
+      </w:pPr>
+      <w:r>
+        <w:rPr>
+          <w:rFonts w:eastAsia="Times New Roman" w:cs="Helvetica"/>
+          <w:b/>
+          <w:bCs/>
+          <w:color w:val="000000"/>
+          <w:sz w:val="24"/>
+          <w:szCs w:val="24"/>
+        </w:rPr>
+        <w:t xml:space="preserve">Dettagli </w:t>
+      </w:r>
+      <w:r>
+        <w:rPr>
+          <w:rFonts w:eastAsia="Times New Roman" w:cs="Helvetica"/>
+          <w:b/>
+          <w:bCs/>
+          <w:color w:val="000000"/>
+          <w:sz w:val="24"/>
+          <w:szCs w:val="24"/>
+        </w:rPr>
+        <w:t xml:space="preserve">ChunkOriented </w:t>
+      </w:r>
+      <w:r>
+        <w:rPr>
+          <w:rFonts w:eastAsia="Times New Roman" w:cs="Helvetica"/>
+          <w:b/>
+          <w:bCs/>
+          <w:color w:val="000000"/>
+          <w:sz w:val="24"/>
+          <w:szCs w:val="24"/>
+        </w:rPr>
+        <w:t>Impl</w:t>
+      </w:r>
+      <w:bookmarkStart w:id="0" w:name="_GoBack"/>
+      <w:bookmarkEnd w:id="0"/>
+      <w:r>
+        <w:rPr>
+          <w:rFonts w:eastAsia="Times New Roman" w:cs="Helvetica"/>
+          <w:b/>
+          <w:bCs/>
+          <w:color w:val="000000"/>
+          <w:sz w:val="24"/>
+          <w:szCs w:val="24"/>
+        </w:rPr>
+        <w:t>:</w:t>
+      </w:r>
+      <w:r>
+        <w:rPr>
+          <w:rFonts w:eastAsia="Times New Roman" w:cs="Helvetica"/>
+          <w:b/>
+          <w:bCs/>
+          <w:color w:val="000000"/>
+          <w:sz w:val="24"/>
+          <w:szCs w:val="24"/>
+        </w:rPr>
+        <w:br/>
+      </w:r>
+    </w:p>
+    <w:p>
+      <w:pPr>
+        <w:pStyle w:val="ListParagraph"/>
+        <w:numPr>
+          <w:ilvl w:val="0"/>
+          <w:numId w:val="2"/>
+        </w:numPr>
+        <w:spacing w:after="150" w:line="240" w:lineRule="auto"/>
+        <w:outlineLvl w:val="1"/>
+        <w:rPr>
+          <w:rFonts w:eastAsia="Times New Roman" w:cs="Helvetica"/>
+          <w:bCs/>
+          <w:color w:val="000000"/>
+          <w:sz w:val="24"/>
+          <w:szCs w:val="24"/>
+        </w:rPr>
+      </w:pPr>
+      <w:r>
+        <w:rPr>
+          <w:rFonts w:eastAsia="Times New Roman" w:cs="Helvetica"/>
+          <w:bCs/>
+          <w:color w:val="000000"/>
+          <w:sz w:val="24"/>
+          <w:szCs w:val="24"/>
+        </w:rPr>
+        <w:t>Accesso a oggetto stepExecution (contesto Step)</w:t>
+      </w:r>
+      <w:r>
+        <w:rPr>
+          <w:rFonts w:eastAsia="Times New Roman" w:cs="Helvetica"/>
+          <w:bCs/>
+          <w:color w:val="000000"/>
+          <w:sz w:val="24"/>
+          <w:szCs w:val="24"/>
+        </w:rPr>
+        <w:t xml:space="preserve"> in classi Step</w:t>
+      </w:r>
+      <w:r>
+        <w:rPr>
+          <w:rFonts w:eastAsia="Times New Roman" w:cs="Helvetica"/>
+          <w:bCs/>
+          <w:color w:val="000000"/>
+          <w:sz w:val="24"/>
+          <w:szCs w:val="24"/>
+        </w:rPr>
+        <w:t>:</w:t>
+      </w:r>
+    </w:p>
+    <w:p>
+      <w:pPr>
+        <w:autoSpaceDE w:val="0"/>
+        <w:autoSpaceDN w:val="0"/>
+        <w:adjustRightInd w:val="0"/>
+        <w:spacing w:after="0" w:line="240" w:lineRule="auto"/>
+        <w:ind w:left="360" w:firstLine="360"/>
+        <w:rPr>
+          <w:rFonts w:ascii="Consolas" w:hAnsi="Consolas" w:cs="Consolas"/>
+          <w:sz w:val="20"/>
+          <w:szCs w:val="20"/>
+        </w:rPr>
+      </w:pPr>
+      <w:r>
+        <w:rPr>
+          <w:rFonts w:ascii="Consolas" w:hAnsi="Consolas" w:cs="Consolas"/>
+          <w:color w:val="646464"/>
+          <w:sz w:val="20"/>
+          <w:szCs w:val="20"/>
+        </w:rPr>
+        <w:t>@BeforeStep</w:t>
+      </w:r>
+    </w:p>
+    <w:p>
+      <w:pPr>
+        <w:autoSpaceDE w:val="0"/>
+        <w:autoSpaceDN w:val="0"/>
+        <w:adjustRightInd w:val="0"/>
+        <w:spacing w:after="0" w:line="240" w:lineRule="auto"/>
+        <w:ind w:left="360"/>
+        <w:rPr>
+          <w:rFonts w:ascii="Consolas" w:hAnsi="Consolas" w:cs="Consolas"/>
+          <w:sz w:val="20"/>
+          <w:szCs w:val="20"/>
+        </w:rPr>
+      </w:pPr>
+      <w:r>
+        <w:rPr>
+          <w:rFonts w:ascii="Consolas" w:hAnsi="Consolas" w:cs="Consolas"/>
+          <w:color w:val="000000"/>
+          <w:sz w:val="20"/>
+          <w:szCs w:val="20"/>
+        </w:rPr>
+        <w:t xml:space="preserve">    </w:t>
+      </w:r>
+      <w:r>
+        <w:rPr>
+          <w:rFonts w:ascii="Consolas" w:hAnsi="Consolas" w:cs="Consolas"/>
+          <w:b/>
+          <w:bCs/>
+          <w:color w:val="7F0055"/>
+          <w:sz w:val="20"/>
+          <w:szCs w:val="20"/>
+        </w:rPr>
+        <w:t>public</w:t>
+      </w:r>
+      <w:r>
+        <w:rPr>
+          <w:rFonts w:ascii="Consolas" w:hAnsi="Consolas" w:cs="Consolas"/>
+          <w:color w:val="000000"/>
+          <w:sz w:val="20"/>
+          <w:szCs w:val="20"/>
+        </w:rPr>
+        <w:t xml:space="preserve"> </w:t>
+      </w:r>
+      <w:r>
+        <w:rPr>
+          <w:rFonts w:ascii="Consolas" w:hAnsi="Consolas" w:cs="Consolas"/>
+          <w:b/>
+          <w:bCs/>
+          <w:color w:val="7F0055"/>
+          <w:sz w:val="20"/>
+          <w:szCs w:val="20"/>
+        </w:rPr>
+        <w:t>void</w:t>
+      </w:r>
+      <w:r>
+        <w:rPr>
+          <w:rFonts w:ascii="Consolas" w:hAnsi="Consolas" w:cs="Consolas"/>
+          <w:color w:val="000000"/>
+          <w:sz w:val="20"/>
+          <w:szCs w:val="20"/>
+        </w:rPr>
+        <w:t xml:space="preserve"> saveStepExecution(StepExecution </w:t>
+      </w:r>
+      <w:r>
+        <w:rPr>
+          <w:rFonts w:ascii="Consolas" w:hAnsi="Consolas" w:cs="Consolas"/>
+          <w:color w:val="6A3E3E"/>
+          <w:sz w:val="20"/>
+          <w:szCs w:val="20"/>
+        </w:rPr>
+        <w:t>stepExecution</w:t>
+      </w:r>
+      <w:r>
+        <w:rPr>
+          <w:rFonts w:ascii="Consolas" w:hAnsi="Consolas" w:cs="Consolas"/>
+          <w:color w:val="000000"/>
+          <w:sz w:val="20"/>
+          <w:szCs w:val="20"/>
+        </w:rPr>
+        <w:t>) {</w:t>
+      </w:r>
+    </w:p>
+    <w:p>
+      <w:pPr>
+        <w:autoSpaceDE w:val="0"/>
+        <w:autoSpaceDN w:val="0"/>
+        <w:adjustRightInd w:val="0"/>
+        <w:spacing w:after="0" w:line="240" w:lineRule="auto"/>
+        <w:ind w:left="360"/>
+        <w:rPr>
+          <w:rFonts w:ascii="Consolas" w:hAnsi="Consolas" w:cs="Consolas"/>
+          <w:sz w:val="20"/>
+          <w:szCs w:val="20"/>
+        </w:rPr>
+      </w:pPr>
+      <w:r>
+        <w:rPr>
+          <w:rFonts w:ascii="Consolas" w:hAnsi="Consolas" w:cs="Consolas"/>
+          <w:color w:val="000000"/>
+          <w:sz w:val="20"/>
+          <w:szCs w:val="20"/>
+        </w:rPr>
+        <w:t xml:space="preserve">        </w:t>
+      </w:r>
+      <w:r>
+        <w:rPr>
+          <w:rFonts w:ascii="Consolas" w:hAnsi="Consolas" w:cs="Consolas"/>
+          <w:b/>
+          <w:bCs/>
+          <w:color w:val="7F0055"/>
+          <w:sz w:val="20"/>
+          <w:szCs w:val="20"/>
+        </w:rPr>
+        <w:t>this</w:t>
+      </w:r>
+      <w:r>
+        <w:rPr>
+          <w:rFonts w:ascii="Consolas" w:hAnsi="Consolas" w:cs="Consolas"/>
+          <w:color w:val="000000"/>
+          <w:sz w:val="20"/>
+          <w:szCs w:val="20"/>
+        </w:rPr>
+        <w:t>.</w:t>
+      </w:r>
+      <w:r>
+        <w:rPr>
+          <w:rFonts w:ascii="Consolas" w:hAnsi="Consolas" w:cs="Consolas"/>
+          <w:color w:val="0000C0"/>
+          <w:sz w:val="20"/>
+          <w:szCs w:val="20"/>
+        </w:rPr>
+        <w:t>stepExecution</w:t>
+      </w:r>
+      <w:r>
+        <w:rPr>
+          <w:rFonts w:ascii="Consolas" w:hAnsi="Consolas" w:cs="Consolas"/>
+          <w:color w:val="000000"/>
+          <w:sz w:val="20"/>
+          <w:szCs w:val="20"/>
+        </w:rPr>
+        <w:t xml:space="preserve"> = </w:t>
+      </w:r>
+      <w:r>
+        <w:rPr>
+          <w:rFonts w:ascii="Consolas" w:hAnsi="Consolas" w:cs="Consolas"/>
+          <w:color w:val="6A3E3E"/>
+          <w:sz w:val="20"/>
+          <w:szCs w:val="20"/>
+        </w:rPr>
+        <w:t>stepExecution</w:t>
+      </w:r>
+      <w:r>
+        <w:rPr>
+          <w:rFonts w:ascii="Consolas" w:hAnsi="Consolas" w:cs="Consolas"/>
+          <w:color w:val="000000"/>
+          <w:sz w:val="20"/>
+          <w:szCs w:val="20"/>
+        </w:rPr>
+        <w:t>;</w:t>
+      </w:r>
+    </w:p>
+    <w:p>
+      <w:pPr>
+        <w:autoSpaceDE w:val="0"/>
+        <w:autoSpaceDN w:val="0"/>
+        <w:adjustRightInd w:val="0"/>
+        <w:spacing w:after="0" w:line="240" w:lineRule="auto"/>
+        <w:ind w:left="360" w:firstLine="360"/>
+        <w:rPr>
+          <w:rFonts w:ascii="Consolas" w:hAnsi="Consolas" w:cs="Consolas"/>
+          <w:color w:val="000000"/>
+          <w:sz w:val="20"/>
+          <w:szCs w:val="20"/>
+        </w:rPr>
+      </w:pPr>
+      <w:r>
+        <w:rPr>
+          <w:rFonts w:ascii="Consolas" w:hAnsi="Consolas" w:cs="Consolas"/>
+          <w:color w:val="000000"/>
+          <w:sz w:val="20"/>
+          <w:szCs w:val="20"/>
+        </w:rPr>
+        <w:t>}</w:t>
+      </w:r>
+    </w:p>
+    <w:p>
+      <w:pPr>
+        <w:autoSpaceDE w:val="0"/>
+        <w:autoSpaceDN w:val="0"/>
+        <w:adjustRightInd w:val="0"/>
+        <w:spacing w:after="0" w:line="240" w:lineRule="auto"/>
+        <w:ind w:firstLine="360"/>
+        <w:rPr>
+          <w:rFonts w:ascii="Consolas" w:hAnsi="Consolas" w:cs="Consolas"/>
+          <w:sz w:val="20"/>
+          <w:szCs w:val="20"/>
+        </w:rPr>
+      </w:pPr>
+    </w:p>
+    <w:p>
+      <w:pPr>
+        <w:pStyle w:val="ListParagraph"/>
+        <w:numPr>
+          <w:ilvl w:val="0"/>
+          <w:numId w:val="2"/>
+        </w:numPr>
+        <w:spacing w:after="150" w:line="240" w:lineRule="auto"/>
+        <w:outlineLvl w:val="1"/>
+        <w:rPr>
+          <w:rFonts w:eastAsia="Times New Roman" w:cs="Helvetica"/>
+          <w:bCs/>
+          <w:color w:val="000000"/>
+          <w:sz w:val="24"/>
+          <w:szCs w:val="24"/>
+        </w:rPr>
+      </w:pPr>
+      <w:r>
+        <w:rPr>
+          <w:rFonts w:eastAsia="Times New Roman" w:cs="Helvetica"/>
+          <w:bCs/>
+          <w:color w:val="000000"/>
+          <w:sz w:val="24"/>
+          <w:szCs w:val="24"/>
+        </w:rPr>
+        <w:t xml:space="preserve">Accesso a context livello </w:t>
+      </w:r>
+      <w:r>
+        <w:rPr>
+          <w:rFonts w:eastAsia="Times New Roman" w:cs="Helvetica"/>
+          <w:b/>
+          <w:bCs/>
+          <w:color w:val="000000"/>
+          <w:sz w:val="24"/>
+          <w:szCs w:val="24"/>
+        </w:rPr>
+        <w:t>Step</w:t>
+      </w:r>
+      <w:r>
+        <w:rPr>
+          <w:rFonts w:eastAsia="Times New Roman" w:cs="Helvetica"/>
+          <w:bCs/>
+          <w:color w:val="000000"/>
+          <w:sz w:val="24"/>
+          <w:szCs w:val="24"/>
+        </w:rPr>
+        <w:t>:</w:t>
+      </w:r>
+      <w:r>
+        <w:rPr>
+          <w:rFonts w:eastAsia="Times New Roman" w:cs="Helvetica"/>
+          <w:bCs/>
+          <w:color w:val="000000"/>
+          <w:sz w:val="24"/>
+          <w:szCs w:val="24"/>
+        </w:rPr>
+        <w:br/>
+      </w:r>
+      <w:r>
+        <w:rPr>
+          <w:rFonts w:ascii="Consolas" w:hAnsi="Consolas" w:cs="Consolas"/>
+          <w:color w:val="000000"/>
+          <w:sz w:val="20"/>
+          <w:szCs w:val="20"/>
+        </w:rPr>
+        <w:br/>
+      </w:r>
+      <w:r>
+        <w:rPr>
+          <w:rFonts w:ascii="Consolas" w:hAnsi="Consolas" w:cs="Consolas"/>
+          <w:color w:val="000000"/>
+          <w:sz w:val="20"/>
+          <w:szCs w:val="20"/>
+        </w:rPr>
+        <w:t xml:space="preserve">ExecutionContext </w:t>
+      </w:r>
+      <w:r>
+        <w:rPr>
+          <w:rFonts w:ascii="Consolas" w:hAnsi="Consolas" w:cs="Consolas"/>
+          <w:color w:val="6A3E3E"/>
+          <w:sz w:val="20"/>
+          <w:szCs w:val="20"/>
+        </w:rPr>
+        <w:t>stepExecutionCtx</w:t>
+      </w:r>
+      <w:r>
+        <w:rPr>
+          <w:rFonts w:ascii="Consolas" w:hAnsi="Consolas" w:cs="Consolas"/>
+          <w:color w:val="000000"/>
+          <w:sz w:val="20"/>
+          <w:szCs w:val="20"/>
+        </w:rPr>
+        <w:t xml:space="preserve"> = </w:t>
+      </w:r>
+      <w:r>
+        <w:rPr>
+          <w:rFonts w:ascii="Consolas" w:hAnsi="Consolas" w:cs="Consolas"/>
+          <w:color w:val="0000C0"/>
+          <w:sz w:val="20"/>
+          <w:szCs w:val="20"/>
+        </w:rPr>
+        <w:t>stepExecution</w:t>
+      </w:r>
+      <w:r>
+        <w:rPr>
+          <w:rFonts w:ascii="Consolas" w:hAnsi="Consolas" w:cs="Consolas"/>
+          <w:color w:val="000000"/>
+          <w:sz w:val="20"/>
+          <w:szCs w:val="20"/>
+        </w:rPr>
+        <w:t>.getExecutionContext();</w:t>
+      </w:r>
+    </w:p>
+    <w:p>
+      <w:pPr>
+        <w:pStyle w:val="ListParagraph"/>
+        <w:spacing w:after="150" w:line="240" w:lineRule="auto"/>
+        <w:outlineLvl w:val="1"/>
+        <w:rPr>
+          <w:rFonts w:eastAsia="Times New Roman" w:cs="Helvetica"/>
+          <w:bCs/>
+          <w:color w:val="000000"/>
+          <w:sz w:val="24"/>
+          <w:szCs w:val="24"/>
+        </w:rPr>
+      </w:pPr>
+    </w:p>
+    <w:p>
+      <w:pPr>
+        <w:pStyle w:val="ListParagraph"/>
+        <w:numPr>
+          <w:ilvl w:val="0"/>
+          <w:numId w:val="2"/>
+        </w:numPr>
+        <w:spacing w:after="150" w:line="240" w:lineRule="auto"/>
+        <w:outlineLvl w:val="1"/>
+        <w:rPr>
+          <w:rFonts w:eastAsia="Times New Roman" w:cs="Helvetica"/>
+          <w:bCs/>
+          <w:color w:val="000000"/>
+          <w:sz w:val="24"/>
+          <w:szCs w:val="24"/>
+        </w:rPr>
+      </w:pPr>
+      <w:r>
+        <w:rPr>
+          <w:rFonts w:eastAsia="Times New Roman" w:cs="Helvetica"/>
+          <w:bCs/>
+          <w:color w:val="000000"/>
+          <w:sz w:val="24"/>
+          <w:szCs w:val="24"/>
+        </w:rPr>
+        <w:t xml:space="preserve">Accesso a context livello </w:t>
+      </w:r>
+      <w:r>
+        <w:rPr>
+          <w:rFonts w:eastAsia="Times New Roman" w:cs="Helvetica"/>
+          <w:b/>
+          <w:bCs/>
+          <w:color w:val="000000"/>
+          <w:sz w:val="24"/>
+          <w:szCs w:val="24"/>
+        </w:rPr>
+        <w:t>Job</w:t>
+      </w:r>
+      <w:r>
+        <w:rPr>
+          <w:rFonts w:eastAsia="Times New Roman" w:cs="Helvetica"/>
+          <w:bCs/>
+          <w:color w:val="000000"/>
+          <w:sz w:val="24"/>
+          <w:szCs w:val="24"/>
+        </w:rPr>
+        <w:t>:</w:t>
+      </w:r>
+    </w:p>
+    <w:p>
+      <w:pPr>
+        <w:autoSpaceDE w:val="0"/>
+        <w:autoSpaceDN w:val="0"/>
+        <w:adjustRightInd w:val="0"/>
+        <w:spacing w:after="0" w:line="240" w:lineRule="auto"/>
+        <w:ind w:firstLine="720"/>
+        <w:rPr>
+          <w:rFonts w:ascii="Consolas" w:hAnsi="Consolas" w:cs="Consolas"/>
+          <w:sz w:val="20"/>
+          <w:szCs w:val="20"/>
+        </w:rPr>
+      </w:pPr>
+      <w:r>
+        <w:rPr>
+          <w:rFonts w:ascii="Consolas" w:hAnsi="Consolas" w:cs="Consolas"/>
+          <w:color w:val="000000"/>
+          <w:sz w:val="20"/>
+          <w:szCs w:val="20"/>
+        </w:rPr>
+        <w:t xml:space="preserve">JobExecution </w:t>
+      </w:r>
+      <w:r>
+        <w:rPr>
+          <w:rFonts w:ascii="Consolas" w:hAnsi="Consolas" w:cs="Consolas"/>
+          <w:color w:val="6A3E3E"/>
+          <w:sz w:val="20"/>
+          <w:szCs w:val="20"/>
+        </w:rPr>
+        <w:t>jobExecution</w:t>
+      </w:r>
+      <w:r>
+        <w:rPr>
+          <w:rFonts w:ascii="Consolas" w:hAnsi="Consolas" w:cs="Consolas"/>
+          <w:color w:val="000000"/>
+          <w:sz w:val="20"/>
+          <w:szCs w:val="20"/>
+        </w:rPr>
+        <w:t xml:space="preserve"> = </w:t>
+      </w:r>
+      <w:r>
+        <w:rPr>
+          <w:rFonts w:ascii="Consolas" w:hAnsi="Consolas" w:cs="Consolas"/>
+          <w:color w:val="0000C0"/>
+          <w:sz w:val="20"/>
+          <w:szCs w:val="20"/>
+        </w:rPr>
+        <w:t>stepExecution</w:t>
+      </w:r>
+      <w:r>
+        <w:rPr>
+          <w:rFonts w:ascii="Consolas" w:hAnsi="Consolas" w:cs="Consolas"/>
+          <w:color w:val="000000"/>
+          <w:sz w:val="20"/>
+          <w:szCs w:val="20"/>
+        </w:rPr>
+        <w:t>.getJobExecution();</w:t>
+      </w:r>
+    </w:p>
+    <w:p>
+      <w:pPr>
+        <w:pStyle w:val="ListParagraph"/>
+        <w:spacing w:after="150" w:line="240" w:lineRule="auto"/>
+        <w:outlineLvl w:val="1"/>
+        <w:rPr>
+          <w:rFonts w:ascii="Consolas" w:hAnsi="Consolas" w:cs="Consolas"/>
+          <w:color w:val="000000"/>
+          <w:sz w:val="20"/>
+          <w:szCs w:val="20"/>
+        </w:rPr>
+      </w:pPr>
+      <w:r>
+        <w:rPr>
+          <w:rFonts w:ascii="Consolas" w:hAnsi="Consolas" w:cs="Consolas"/>
+          <w:color w:val="000000"/>
+          <w:sz w:val="20"/>
+          <w:szCs w:val="20"/>
+        </w:rPr>
+        <w:t xml:space="preserve">ExecutionContext </w:t>
+      </w:r>
+      <w:r>
+        <w:rPr>
+          <w:rFonts w:ascii="Consolas" w:hAnsi="Consolas" w:cs="Consolas"/>
+          <w:color w:val="6A3E3E"/>
+          <w:sz w:val="20"/>
+          <w:szCs w:val="20"/>
+        </w:rPr>
+        <w:t>jobExecutionCtx</w:t>
+      </w:r>
+      <w:r>
+        <w:rPr>
+          <w:rFonts w:ascii="Consolas" w:hAnsi="Consolas" w:cs="Consolas"/>
+          <w:color w:val="000000"/>
+          <w:sz w:val="20"/>
+          <w:szCs w:val="20"/>
+        </w:rPr>
+        <w:t>=</w:t>
+      </w:r>
+      <w:r>
+        <w:rPr>
+          <w:rFonts w:ascii="Consolas" w:hAnsi="Consolas" w:cs="Consolas"/>
+          <w:color w:val="6A3E3E"/>
+          <w:sz w:val="20"/>
+          <w:szCs w:val="20"/>
+        </w:rPr>
+        <w:t>jobExecution</w:t>
+      </w:r>
+      <w:r>
+        <w:rPr>
+          <w:rFonts w:ascii="Consolas" w:hAnsi="Consolas" w:cs="Consolas"/>
+          <w:color w:val="000000"/>
+          <w:sz w:val="20"/>
+          <w:szCs w:val="20"/>
+        </w:rPr>
+        <w:t>.getExecutionContext();</w:t>
+      </w:r>
+    </w:p>
+    <w:p>
+      <w:pPr>
+        <w:pStyle w:val="ListParagraph"/>
+        <w:spacing w:after="150" w:line="240" w:lineRule="auto"/>
+        <w:outlineLvl w:val="1"/>
+        <w:rPr>
+          <w:rFonts w:ascii="Consolas" w:hAnsi="Consolas" w:cs="Consolas"/>
+          <w:color w:val="000000"/>
+          <w:sz w:val="20"/>
+          <w:szCs w:val="20"/>
+        </w:rPr>
+      </w:pPr>
+    </w:p>
+    <w:p>
+      <w:pPr>
+        <w:pStyle w:val="ListParagraph"/>
+        <w:spacing w:after="150" w:line="240" w:lineRule="auto"/>
+        <w:outlineLvl w:val="1"/>
+        <w:rPr>
+          <w:rFonts w:eastAsia="Times New Roman" w:cs="Helvetica"/>
+          <w:bCs/>
+          <w:color w:val="000000"/>
+          <w:sz w:val="24"/>
+          <w:szCs w:val="24"/>
+        </w:rPr>
+      </w:pPr>
+      <w:r>
+        <w:rPr>
+          <w:rFonts w:ascii="Consolas" w:hAnsi="Consolas" w:cs="Consolas"/>
+          <w:color w:val="000000"/>
+          <w:sz w:val="20"/>
+          <w:szCs w:val="20"/>
+        </w:rPr>
+        <w:tab/>
+      </w:r>
+    </w:p>
+    <w:p>
+      <w:pPr>
+        <w:spacing w:after="150" w:line="240" w:lineRule="auto"/>
+        <w:outlineLvl w:val="1"/>
+        <w:rPr>
+          <w:rFonts w:eastAsia="Times New Roman" w:cs="Helvetica"/>
+          <w:b/>
+          <w:bCs/>
+          <w:color w:val="000000"/>
+          <w:sz w:val="24"/>
+          <w:szCs w:val="24"/>
+        </w:rPr>
+      </w:pPr>
+      <w:r>
+        <w:rPr>
+          <w:rFonts w:eastAsia="Times New Roman" w:cs="Helvetica"/>
+          <w:b/>
+          <w:bCs/>
+          <w:color w:val="000000"/>
+          <w:sz w:val="24"/>
+          <w:szCs w:val="24"/>
+        </w:rPr>
+        <w:t xml:space="preserve">Dettagli </w:t>
+      </w:r>
+      <w:r>
+        <w:rPr>
+          <w:rFonts w:eastAsia="Times New Roman" w:cs="Helvetica"/>
+          <w:b/>
+          <w:bCs/>
+          <w:color w:val="000000"/>
+          <w:sz w:val="24"/>
+          <w:szCs w:val="24"/>
+        </w:rPr>
+        <w:t>TASKLETS</w:t>
+      </w:r>
+      <w:r>
+        <w:rPr>
+          <w:rFonts w:eastAsia="Times New Roman" w:cs="Helvetica"/>
+          <w:b/>
+          <w:bCs/>
+          <w:color w:val="000000"/>
+          <w:sz w:val="24"/>
+          <w:szCs w:val="24"/>
+        </w:rPr>
+        <w:t xml:space="preserve"> Impl</w:t>
+      </w:r>
+      <w:r>
+        <w:rPr>
+          <w:rFonts w:eastAsia="Times New Roman" w:cs="Helvetica"/>
+          <w:b/>
+          <w:bCs/>
+          <w:color w:val="000000"/>
+          <w:sz w:val="24"/>
+          <w:szCs w:val="24"/>
+        </w:rPr>
+        <w:t>:</w:t>
+      </w:r>
+    </w:p>
+    <w:p>
+      <w:pPr>
+        <w:pStyle w:val="ListParagraph"/>
+        <w:numPr>
+          <w:ilvl w:val="0"/>
+          <w:numId w:val="5"/>
+        </w:numPr>
+        <w:spacing w:after="150" w:line="240" w:lineRule="auto"/>
+        <w:outlineLvl w:val="1"/>
+        <w:rPr>
+          <w:rFonts w:eastAsia="Times New Roman" w:cs="Helvetica"/>
+          <w:bCs/>
+          <w:color w:val="000000"/>
+          <w:sz w:val="24"/>
+          <w:szCs w:val="24"/>
+        </w:rPr>
+      </w:pPr>
+      <w:r>
+        <w:rPr>
+          <w:rFonts w:eastAsia="Times New Roman" w:cs="Helvetica"/>
+          <w:bCs/>
+          <w:color w:val="000000"/>
+          <w:sz w:val="24"/>
+          <w:szCs w:val="24"/>
+        </w:rPr>
+        <w:t>Accesso a oggetto stepExecution (contesto Step)</w:t>
+      </w:r>
+      <w:r>
+        <w:rPr>
+          <w:rFonts w:eastAsia="Times New Roman" w:cs="Helvetica"/>
+          <w:bCs/>
+          <w:color w:val="000000"/>
+          <w:sz w:val="24"/>
+          <w:szCs w:val="24"/>
+        </w:rPr>
+        <w:t xml:space="preserve"> in classi Step</w:t>
+      </w:r>
+      <w:r>
+        <w:rPr>
+          <w:rFonts w:eastAsia="Times New Roman" w:cs="Helvetica"/>
+          <w:bCs/>
+          <w:color w:val="000000"/>
+          <w:sz w:val="24"/>
+          <w:szCs w:val="24"/>
+        </w:rPr>
+        <w:t>:</w:t>
+      </w:r>
+      <w:r>
+        <w:rPr>
+          <w:rFonts w:eastAsia="Times New Roman" w:cs="Helvetica"/>
+          <w:bCs/>
+          <w:color w:val="000000"/>
+          <w:sz w:val="24"/>
+          <w:szCs w:val="24"/>
+        </w:rPr>
+        <w:br/>
+      </w:r>
+    </w:p>
+    <w:p>
+      <w:pPr>
+        <w:pStyle w:val="ListParagraph"/>
+        <w:autoSpaceDE w:val="0"/>
+        <w:autoSpaceDN w:val="0"/>
+        <w:adjustRightInd w:val="0"/>
+        <w:spacing w:after="0" w:line="240" w:lineRule="auto"/>
+        <w:rPr>
+          <w:rFonts w:ascii="Consolas" w:hAnsi="Consolas" w:cs="Consolas"/>
+          <w:sz w:val="20"/>
+          <w:szCs w:val="20"/>
+        </w:rPr>
+      </w:pPr>
+      <w:r>
+        <w:rPr>
+          <w:rFonts w:ascii="Consolas" w:hAnsi="Consolas" w:cs="Consolas"/>
+          <w:color w:val="646464"/>
+          <w:sz w:val="20"/>
+          <w:szCs w:val="20"/>
+        </w:rPr>
+        <w:t>@Override</w:t>
+      </w:r>
+    </w:p>
+    <w:p>
+      <w:pPr>
+        <w:pStyle w:val="ListParagraph"/>
+        <w:autoSpaceDE w:val="0"/>
+        <w:autoSpaceDN w:val="0"/>
+        <w:adjustRightInd w:val="0"/>
+        <w:spacing w:after="0" w:line="240" w:lineRule="auto"/>
+        <w:rPr>
+          <w:rFonts w:eastAsia="Times New Roman" w:cs="Helvetica"/>
+          <w:bCs/>
+          <w:color w:val="000000"/>
+          <w:sz w:val="24"/>
+          <w:szCs w:val="24"/>
+        </w:rPr>
+      </w:pPr>
+      <w:r>
+        <w:rPr>
+          <w:rFonts w:ascii="Consolas" w:hAnsi="Consolas" w:cs="Consolas"/>
+          <w:b/>
+          <w:bCs/>
+          <w:color w:val="7F0055"/>
+          <w:sz w:val="20"/>
+          <w:szCs w:val="20"/>
+        </w:rPr>
+        <w:t>public</w:t>
+      </w:r>
+      <w:r>
+        <w:rPr>
+          <w:rFonts w:ascii="Consolas" w:hAnsi="Consolas" w:cs="Consolas"/>
+          <w:color w:val="000000"/>
+          <w:sz w:val="20"/>
+          <w:szCs w:val="20"/>
+        </w:rPr>
+        <w:t xml:space="preserve"> RepeatStatus execute(StepContribution </w:t>
+      </w:r>
+      <w:r>
+        <w:rPr>
+          <w:rFonts w:ascii="Consolas" w:hAnsi="Consolas" w:cs="Consolas"/>
+          <w:color w:val="6A3E3E"/>
+          <w:sz w:val="20"/>
+          <w:szCs w:val="20"/>
+        </w:rPr>
+        <w:t>stepContribution</w:t>
+      </w:r>
+      <w:r>
+        <w:rPr>
+          <w:rFonts w:ascii="Consolas" w:hAnsi="Consolas" w:cs="Consolas"/>
+          <w:color w:val="000000"/>
+          <w:sz w:val="20"/>
+          <w:szCs w:val="20"/>
+        </w:rPr>
+        <w:t xml:space="preserve">, </w:t>
+      </w:r>
+      <w:r>
+        <w:rPr>
+          <w:rFonts w:ascii="Consolas" w:hAnsi="Consolas" w:cs="Consolas"/>
+          <w:b/>
+          <w:sz w:val="20"/>
+          <w:szCs w:val="20"/>
+          <w:highlight w:val="yellow"/>
+        </w:rPr>
+        <w:t>ChunkContext</w:t>
+      </w:r>
+      <w:r>
+        <w:rPr>
+          <w:rFonts w:ascii="Consolas" w:hAnsi="Consolas" w:cs="Consolas"/>
+          <w:sz w:val="20"/>
+          <w:szCs w:val="20"/>
+        </w:rPr>
+        <w:t xml:space="preserve"> </w:t>
+      </w:r>
+      <w:r>
+        <w:rPr>
+          <w:rFonts w:ascii="Consolas" w:hAnsi="Consolas" w:cs="Consolas"/>
+          <w:color w:val="6A3E3E"/>
+          <w:sz w:val="20"/>
+          <w:szCs w:val="20"/>
+        </w:rPr>
+        <w:t>chunkContext</w:t>
+      </w:r>
+      <w:r>
+        <w:rPr>
+          <w:rFonts w:ascii="Consolas" w:hAnsi="Consolas" w:cs="Consolas"/>
+          <w:color w:val="000000"/>
+          <w:sz w:val="20"/>
+          <w:szCs w:val="20"/>
+        </w:rPr>
+        <w:t>)</w:t>
+      </w:r>
+      <w:r>
+        <w:rPr>
+          <w:rFonts w:ascii="Consolas" w:hAnsi="Consolas" w:cs="Consolas"/>
+          <w:color w:val="000000"/>
+          <w:sz w:val="20"/>
+          <w:szCs w:val="20"/>
+        </w:rPr>
+        <w:t xml:space="preserve"> </w:t>
+      </w:r>
+      <w:r>
+        <w:rPr>
+          <w:rFonts w:ascii="Consolas" w:hAnsi="Consolas" w:cs="Consolas"/>
+          <w:b/>
+          <w:bCs/>
+          <w:color w:val="7F0055"/>
+          <w:sz w:val="20"/>
+          <w:szCs w:val="20"/>
+        </w:rPr>
+        <w:t>throws</w:t>
+      </w:r>
+      <w:r>
+        <w:rPr>
+          <w:rFonts w:ascii="Consolas" w:hAnsi="Consolas" w:cs="Consolas"/>
+          <w:color w:val="000000"/>
+          <w:sz w:val="20"/>
+          <w:szCs w:val="20"/>
+        </w:rPr>
+        <w:t xml:space="preserve"> Exception {</w:t>
+      </w:r>
+    </w:p>
+    <w:p>
+      <w:pPr>
+        <w:pStyle w:val="ListParagraph"/>
+        <w:spacing w:after="150" w:line="240" w:lineRule="auto"/>
+        <w:outlineLvl w:val="1"/>
+        <w:rPr>
+          <w:rFonts w:eastAsia="Times New Roman" w:cs="Helvetica"/>
+          <w:bCs/>
+          <w:color w:val="000000"/>
+          <w:sz w:val="24"/>
+          <w:szCs w:val="24"/>
+        </w:rPr>
+      </w:pPr>
+    </w:p>
+    <w:p>
+      <w:pPr>
+        <w:pStyle w:val="ListParagraph"/>
+        <w:spacing w:after="150" w:line="240" w:lineRule="auto"/>
+        <w:outlineLvl w:val="1"/>
+        <w:rPr>
+          <w:rFonts w:eastAsia="Times New Roman" w:cs="Helvetica"/>
+          <w:bCs/>
+          <w:color w:val="000000"/>
+          <w:sz w:val="24"/>
+          <w:szCs w:val="24"/>
+        </w:rPr>
+      </w:pPr>
+    </w:p>
+    <w:p>
+      <w:pPr>
+        <w:pStyle w:val="ListParagraph"/>
+        <w:numPr>
+          <w:ilvl w:val="0"/>
+          <w:numId w:val="5"/>
+        </w:numPr>
+        <w:spacing w:after="150" w:line="240" w:lineRule="auto"/>
+        <w:outlineLvl w:val="1"/>
+        <w:rPr>
+          <w:rFonts w:eastAsia="Times New Roman" w:cs="Helvetica"/>
+          <w:b/>
+          <w:bCs/>
+          <w:color w:val="000000"/>
+          <w:sz w:val="24"/>
+          <w:szCs w:val="24"/>
+        </w:rPr>
+      </w:pPr>
+      <w:r>
+        <w:rPr>
+          <w:rFonts w:eastAsia="Times New Roman" w:cs="Helvetica"/>
+          <w:bCs/>
+          <w:color w:val="000000"/>
+          <w:sz w:val="24"/>
+          <w:szCs w:val="24"/>
+        </w:rPr>
+        <w:t xml:space="preserve">Accesso a context livello </w:t>
+      </w:r>
+      <w:r>
+        <w:rPr>
+          <w:rFonts w:eastAsia="Times New Roman" w:cs="Helvetica"/>
+          <w:b/>
+          <w:bCs/>
+          <w:color w:val="000000"/>
+          <w:sz w:val="24"/>
+          <w:szCs w:val="24"/>
+        </w:rPr>
+        <w:t>Step</w:t>
+      </w:r>
+      <w:r>
+        <w:rPr>
+          <w:rFonts w:eastAsia="Times New Roman" w:cs="Helvetica"/>
+          <w:bCs/>
+          <w:color w:val="000000"/>
+          <w:sz w:val="24"/>
+          <w:szCs w:val="24"/>
+        </w:rPr>
+        <w:t>:</w:t>
+      </w:r>
+      <w:r>
+        <w:rPr>
+          <w:rFonts w:eastAsia="Times New Roman" w:cs="Helvetica"/>
+          <w:bCs/>
+          <w:color w:val="000000"/>
+          <w:sz w:val="24"/>
+          <w:szCs w:val="24"/>
+        </w:rPr>
+        <w:br/>
+      </w:r>
+    </w:p>
+    <w:p>
+      <w:pPr>
+        <w:pStyle w:val="ListParagraph"/>
+        <w:autoSpaceDE w:val="0"/>
+        <w:autoSpaceDN w:val="0"/>
+        <w:adjustRightInd w:val="0"/>
+        <w:spacing w:after="0" w:line="240" w:lineRule="auto"/>
+        <w:rPr>
+          <w:rFonts w:ascii="Consolas" w:hAnsi="Consolas" w:cs="Consolas"/>
+          <w:sz w:val="20"/>
+          <w:szCs w:val="20"/>
+        </w:rPr>
+      </w:pPr>
+      <w:r>
+        <w:rPr>
+          <w:rFonts w:ascii="Consolas" w:hAnsi="Consolas" w:cs="Consolas"/>
+          <w:color w:val="6A3E3E"/>
+          <w:sz w:val="20"/>
+          <w:szCs w:val="20"/>
+        </w:rPr>
+        <w:t>c</w:t>
+      </w:r>
+      <w:r>
+        <w:rPr>
+          <w:rFonts w:ascii="Consolas" w:hAnsi="Consolas" w:cs="Consolas"/>
+          <w:color w:val="6A3E3E"/>
+          <w:sz w:val="20"/>
+          <w:szCs w:val="20"/>
+        </w:rPr>
+        <w:t>hunkContext</w:t>
+      </w:r>
+      <w:r>
+        <w:rPr>
+          <w:rFonts w:ascii="Consolas" w:hAnsi="Consolas" w:cs="Consolas"/>
+          <w:color w:val="000000"/>
+          <w:sz w:val="20"/>
+          <w:szCs w:val="20"/>
+        </w:rPr>
+        <w:t>.getStepContext().getStepExecutionContext();</w:t>
+      </w:r>
+    </w:p>
+    <w:p>
+      <w:pPr>
+        <w:spacing w:after="150" w:line="240" w:lineRule="auto"/>
+        <w:outlineLvl w:val="1"/>
+        <w:rPr>
+          <w:rFonts w:eastAsia="Times New Roman" w:cs="Helvetica"/>
+          <w:b/>
+          <w:bCs/>
+          <w:color w:val="000000"/>
+          <w:sz w:val="24"/>
+          <w:szCs w:val="24"/>
+        </w:rPr>
+      </w:pPr>
+    </w:p>
+    <w:p>
+      <w:pPr>
+        <w:pStyle w:val="ListParagraph"/>
+        <w:numPr>
+          <w:ilvl w:val="0"/>
+          <w:numId w:val="5"/>
+        </w:numPr>
+        <w:autoSpaceDE w:val="0"/>
+        <w:autoSpaceDN w:val="0"/>
+        <w:adjustRightInd w:val="0"/>
+        <w:spacing w:after="0" w:line="240" w:lineRule="auto"/>
+        <w:outlineLvl w:val="1"/>
+        <w:rPr>
+          <w:rFonts w:ascii="Consolas" w:hAnsi="Consolas" w:cs="Consolas"/>
+          <w:sz w:val="20"/>
+          <w:szCs w:val="20"/>
+        </w:rPr>
+      </w:pPr>
+      <w:r>
+        <w:rPr>
+          <w:rFonts w:eastAsia="Times New Roman" w:cs="Helvetica"/>
+          <w:bCs/>
+          <w:color w:val="000000"/>
+          <w:sz w:val="24"/>
+          <w:szCs w:val="24"/>
+        </w:rPr>
+        <w:t xml:space="preserve">Accesso a context livello </w:t>
+      </w:r>
+      <w:r>
+        <w:rPr>
+          <w:rFonts w:eastAsia="Times New Roman" w:cs="Helvetica"/>
+          <w:b/>
+          <w:bCs/>
+          <w:color w:val="000000"/>
+          <w:sz w:val="24"/>
+          <w:szCs w:val="24"/>
+        </w:rPr>
+        <w:t>Job</w:t>
+      </w:r>
+      <w:r>
+        <w:rPr>
+          <w:rFonts w:eastAsia="Times New Roman" w:cs="Helvetica"/>
+          <w:bCs/>
+          <w:color w:val="000000"/>
+          <w:sz w:val="24"/>
+          <w:szCs w:val="24"/>
+        </w:rPr>
+        <w:t>:</w:t>
+      </w:r>
+    </w:p>
+    <w:p>
+      <w:pPr>
+        <w:pStyle w:val="ListParagraph"/>
+        <w:autoSpaceDE w:val="0"/>
+        <w:autoSpaceDN w:val="0"/>
+        <w:adjustRightInd w:val="0"/>
+        <w:spacing w:after="0" w:line="240" w:lineRule="auto"/>
+        <w:outlineLvl w:val="1"/>
+        <w:rPr>
+          <w:rFonts w:ascii="Consolas" w:hAnsi="Consolas" w:cs="Consolas"/>
+          <w:sz w:val="20"/>
+          <w:szCs w:val="20"/>
+        </w:rPr>
+      </w:pPr>
+      <w:r>
+        <w:rPr>
+          <w:rFonts w:eastAsia="Times New Roman" w:cs="Helvetica"/>
+          <w:bCs/>
+          <w:color w:val="000000"/>
+          <w:sz w:val="24"/>
+          <w:szCs w:val="24"/>
+        </w:rPr>
+        <w:br/>
+      </w:r>
+      <w:r>
+        <w:rPr>
+          <w:rFonts w:ascii="Consolas" w:hAnsi="Consolas" w:cs="Consolas"/>
+          <w:color w:val="000000"/>
+          <w:sz w:val="20"/>
+          <w:szCs w:val="20"/>
+        </w:rPr>
+        <w:t xml:space="preserve">StepExecution </w:t>
+      </w:r>
+      <w:r>
+        <w:rPr>
+          <w:rFonts w:ascii="Consolas" w:hAnsi="Consolas" w:cs="Consolas"/>
+          <w:color w:val="6A3E3E"/>
+          <w:sz w:val="20"/>
+          <w:szCs w:val="20"/>
+        </w:rPr>
+        <w:t>stepExecution</w:t>
+      </w:r>
+      <w:r>
+        <w:rPr>
+          <w:rFonts w:ascii="Consolas" w:hAnsi="Consolas" w:cs="Consolas"/>
+          <w:color w:val="000000"/>
+          <w:sz w:val="20"/>
+          <w:szCs w:val="20"/>
+        </w:rPr>
+        <w:t>=</w:t>
+      </w:r>
+      <w:r>
+        <w:rPr>
+          <w:rFonts w:ascii="Consolas" w:hAnsi="Consolas" w:cs="Consolas"/>
+          <w:color w:val="6A3E3E"/>
+          <w:sz w:val="20"/>
+          <w:szCs w:val="20"/>
+        </w:rPr>
+        <w:t>chunkContext</w:t>
+      </w:r>
+      <w:r>
+        <w:rPr>
+          <w:rFonts w:ascii="Consolas" w:hAnsi="Consolas" w:cs="Consolas"/>
+          <w:color w:val="000000"/>
+          <w:sz w:val="20"/>
+          <w:szCs w:val="20"/>
+        </w:rPr>
+        <w:t>.getStepContext().getStepExecution();</w:t>
+      </w:r>
+    </w:p>
+    <w:p>
+      <w:pPr>
+        <w:autoSpaceDE w:val="0"/>
+        <w:autoSpaceDN w:val="0"/>
+        <w:adjustRightInd w:val="0"/>
+        <w:spacing w:after="0" w:line="240" w:lineRule="auto"/>
+        <w:rPr>
+          <w:rFonts w:ascii="Consolas" w:hAnsi="Consolas" w:cs="Consolas"/>
+          <w:sz w:val="20"/>
+          <w:szCs w:val="20"/>
+        </w:rPr>
+      </w:pPr>
+      <w:r>
+        <w:rPr>
+          <w:rFonts w:ascii="Consolas" w:hAnsi="Consolas" w:cs="Consolas"/>
+          <w:color w:val="000000"/>
+          <w:sz w:val="20"/>
+          <w:szCs w:val="20"/>
+        </w:rPr>
+        <w:tab/>
+        <w:t xml:space="preserve">JobExecution </w:t>
+      </w:r>
+      <w:r>
+        <w:rPr>
+          <w:rFonts w:ascii="Consolas" w:hAnsi="Consolas" w:cs="Consolas"/>
+          <w:color w:val="6A3E3E"/>
+          <w:sz w:val="20"/>
+          <w:szCs w:val="20"/>
+        </w:rPr>
+        <w:t>jobExecution</w:t>
+      </w:r>
+      <w:r>
+        <w:rPr>
+          <w:rFonts w:ascii="Consolas" w:hAnsi="Consolas" w:cs="Consolas"/>
+          <w:color w:val="000000"/>
+          <w:sz w:val="20"/>
+          <w:szCs w:val="20"/>
+        </w:rPr>
+        <w:t xml:space="preserve"> = </w:t>
+      </w:r>
+      <w:r>
+        <w:rPr>
+          <w:rFonts w:ascii="Consolas" w:hAnsi="Consolas" w:cs="Consolas"/>
+          <w:color w:val="6A3E3E"/>
+          <w:sz w:val="20"/>
+          <w:szCs w:val="20"/>
+        </w:rPr>
+        <w:t>stepExecution</w:t>
+      </w:r>
+      <w:r>
+        <w:rPr>
+          <w:rFonts w:ascii="Consolas" w:hAnsi="Consolas" w:cs="Consolas"/>
+          <w:color w:val="000000"/>
+          <w:sz w:val="20"/>
+          <w:szCs w:val="20"/>
+        </w:rPr>
+        <w:t>.getJobExecution();</w:t>
+      </w:r>
+    </w:p>
+    <w:p>
+      <w:pPr>
+        <w:autoSpaceDE w:val="0"/>
+        <w:autoSpaceDN w:val="0"/>
+        <w:adjustRightInd w:val="0"/>
+        <w:spacing w:after="0" w:line="240" w:lineRule="auto"/>
+        <w:rPr>
+          <w:rFonts w:ascii="Consolas" w:hAnsi="Consolas" w:cs="Consolas"/>
+          <w:sz w:val="20"/>
+          <w:szCs w:val="20"/>
+        </w:rPr>
+      </w:pPr>
+      <w:r>
+        <w:rPr>
+          <w:rFonts w:ascii="Consolas" w:hAnsi="Consolas" w:cs="Consolas"/>
+          <w:color w:val="000000"/>
+          <w:sz w:val="20"/>
+          <w:szCs w:val="20"/>
+        </w:rPr>
+        <w:tab/>
+      </w:r>
+      <w:r>
+        <w:rPr>
+          <w:rFonts w:ascii="Consolas" w:hAnsi="Consolas" w:cs="Consolas"/>
+          <w:color w:val="000000"/>
+          <w:sz w:val="20"/>
+          <w:szCs w:val="20"/>
+        </w:rPr>
+        <w:t xml:space="preserve">ExecutionContext </w:t>
+      </w:r>
+      <w:r>
+        <w:rPr>
+          <w:rFonts w:ascii="Consolas" w:hAnsi="Consolas" w:cs="Consolas"/>
+          <w:color w:val="6A3E3E"/>
+          <w:sz w:val="20"/>
+          <w:szCs w:val="20"/>
+        </w:rPr>
+        <w:t>jobExecutionCtx</w:t>
+      </w:r>
+      <w:r>
+        <w:rPr>
+          <w:rFonts w:ascii="Consolas" w:hAnsi="Consolas" w:cs="Consolas"/>
+          <w:color w:val="000000"/>
+          <w:sz w:val="20"/>
+          <w:szCs w:val="20"/>
+        </w:rPr>
+        <w:t>=</w:t>
+      </w:r>
+      <w:r>
+        <w:rPr>
+          <w:rFonts w:ascii="Consolas" w:hAnsi="Consolas" w:cs="Consolas"/>
+          <w:color w:val="6A3E3E"/>
+          <w:sz w:val="20"/>
+          <w:szCs w:val="20"/>
+        </w:rPr>
+        <w:t>jobExecution</w:t>
+      </w:r>
+      <w:r>
+        <w:rPr>
+          <w:rFonts w:ascii="Consolas" w:hAnsi="Consolas" w:cs="Consolas"/>
+          <w:color w:val="000000"/>
+          <w:sz w:val="20"/>
+          <w:szCs w:val="20"/>
+        </w:rPr>
+        <w:t>.getExecutionContext();</w:t>
+      </w:r>
+    </w:p>
+    <w:p>
+      <w:pPr>
+        <w:autoSpaceDE w:val="0"/>
+        <w:autoSpaceDN w:val="0"/>
+        <w:adjustRightInd w:val="0"/>
+        <w:spacing w:after="0" w:line="240" w:lineRule="auto"/>
+        <w:rPr>
+          <w:rFonts w:eastAsia="Times New Roman" w:cs="Helvetica"/>
+          <w:b/>
+          <w:bCs/>
+          <w:color w:val="000000"/>
+          <w:sz w:val="24"/>
+          <w:szCs w:val="24"/>
+        </w:rPr>
+      </w:pPr>
+      <w:r>
+        <w:rPr>
+          <w:rFonts w:ascii="Consolas" w:hAnsi="Consolas" w:cs="Consolas"/>
+          <w:color w:val="000000"/>
+          <w:sz w:val="20"/>
+          <w:szCs w:val="20"/>
+        </w:rPr>
+        <w:tab/>
+      </w:r>
+      <w:r>
+        <w:rPr>
+          <w:rFonts w:ascii="Consolas" w:hAnsi="Consolas" w:cs="Consolas"/>
+          <w:color w:val="6A3E3E"/>
+          <w:sz w:val="20"/>
+          <w:szCs w:val="20"/>
+        </w:rPr>
+        <w:t>jobExecutionCtx</w:t>
+      </w:r>
+      <w:r>
+        <w:rPr>
+          <w:rFonts w:ascii="Consolas" w:hAnsi="Consolas" w:cs="Consolas"/>
+          <w:color w:val="000000"/>
+          <w:sz w:val="20"/>
+          <w:szCs w:val="20"/>
+        </w:rPr>
+        <w:t>.</w:t>
+      </w:r>
+      <w:r>
+        <w:rPr>
+          <w:rFonts w:ascii="Consolas" w:hAnsi="Consolas" w:cs="Consolas"/>
+          <w:color w:val="000000"/>
+          <w:sz w:val="20"/>
+          <w:szCs w:val="20"/>
+        </w:rPr>
+        <w:t>put</w:t>
+      </w:r>
+      <w:r>
+        <w:rPr>
+          <w:rFonts w:ascii="Consolas" w:hAnsi="Consolas" w:cs="Consolas"/>
+          <w:color w:val="000000"/>
+          <w:sz w:val="20"/>
+          <w:szCs w:val="20"/>
+        </w:rPr>
+        <w:t>(Consts.</w:t>
+      </w:r>
+      <w:r>
+        <w:rPr>
+          <w:rFonts w:ascii="Consolas" w:hAnsi="Consolas" w:cs="Consolas"/>
+          <w:b/>
+          <w:bCs/>
+          <w:i/>
+          <w:iCs/>
+          <w:color w:val="0000C0"/>
+          <w:sz w:val="20"/>
+          <w:szCs w:val="20"/>
+        </w:rPr>
+        <w:t>VALUE_KEY</w:t>
+      </w:r>
+      <w:r>
+        <w:rPr>
+          <w:rFonts w:ascii="Consolas" w:hAnsi="Consolas" w:cs="Consolas"/>
+          <w:b/>
+          <w:bCs/>
+          <w:i/>
+          <w:iCs/>
+          <w:color w:val="0000C0"/>
+          <w:sz w:val="20"/>
+          <w:szCs w:val="20"/>
+        </w:rPr>
+        <w:t>, value</w:t>
+      </w:r>
+      <w:r>
+        <w:rPr>
+          <w:rFonts w:ascii="Consolas" w:hAnsi="Consolas" w:cs="Consolas"/>
+          <w:color w:val="000000"/>
+          <w:sz w:val="20"/>
+          <w:szCs w:val="20"/>
+        </w:rPr>
+        <w:t>);</w:t>
+      </w:r>
+    </w:p>
+    <w:p>
+      <w:pPr>
+        <w:pStyle w:val="ListParagraph"/>
+        <w:spacing w:after="150" w:line="240" w:lineRule="auto"/>
+        <w:outlineLvl w:val="1"/>
+        <w:rPr>
+          <w:rFonts w:eastAsia="Times New Roman" w:cs="Helvetica"/>
+          <w:b/>
+          <w:bCs/>
+          <w:color w:val="000000"/>
+          <w:sz w:val="24"/>
+          <w:szCs w:val="24"/>
+        </w:rPr>
+      </w:pPr>
     </w:p>
     <w:p>
       <w:pPr>
@@ -708,6 +3233,66 @@
           <w:szCs w:val="24"/>
         </w:rPr>
       </w:pPr>
+    </w:p>
+    <w:p>
+      <w:pPr>
+        <w:spacing w:before="300" w:after="150" w:line="577" w:lineRule="atLeast"/>
+        <w:outlineLvl w:val="1"/>
+        <w:rPr>
+          <w:rFonts w:ascii="Helvetica" w:eastAsia="Times New Roman" w:hAnsi="Helvetica" w:cs="Helvetica"/>
+          <w:b/>
+          <w:bCs/>
+          <w:color w:val="000000"/>
+          <w:sz w:val="24"/>
+          <w:szCs w:val="24"/>
+        </w:rPr>
+      </w:pPr>
+      <w:r>
+        <w:rPr>
+          <w:rFonts w:ascii="Helvetica" w:eastAsia="Times New Roman" w:hAnsi="Helvetica" w:cs="Helvetica"/>
+          <w:b/>
+          <w:bCs/>
+          <w:color w:val="000000"/>
+          <w:sz w:val="24"/>
+          <w:szCs w:val="24"/>
+          <w:highlight w:val="yellow"/>
+        </w:rPr>
+        <w:t>N</w:t>
+      </w:r>
+      <w:r>
+        <w:rPr>
+          <w:rFonts w:ascii="Helvetica" w:eastAsia="Times New Roman" w:hAnsi="Helvetica" w:cs="Helvetica"/>
+          <w:b/>
+          <w:bCs/>
+          <w:color w:val="000000"/>
+          <w:sz w:val="24"/>
+          <w:szCs w:val="24"/>
+          <w:highlight w:val="yellow"/>
+        </w:rPr>
+        <w:t>.B: Sembra non essere necessaria la promozione a Job Context del parametro.</w:t>
+      </w:r>
+      <w:r>
+        <w:rPr>
+          <w:rFonts w:ascii="Helvetica" w:eastAsia="Times New Roman" w:hAnsi="Helvetica" w:cs="Helvetica"/>
+          <w:b/>
+          <w:bCs/>
+          <w:color w:val="000000"/>
+          <w:sz w:val="24"/>
+          <w:szCs w:val="24"/>
+        </w:rPr>
+        <w:br/>
+      </w:r>
+      <w:r>
+        <w:rPr>
+          <w:rFonts w:ascii="Helvetica" w:eastAsia="Times New Roman" w:hAnsi="Helvetica" w:cs="Helvetica"/>
+          <w:b/>
+          <w:bCs/>
+          <w:color w:val="000000"/>
+          <w:sz w:val="24"/>
+          <w:szCs w:val="24"/>
+        </w:rPr>
+        <w:br/>
+      </w:r>
       <w:r>
         <w:rPr>
           <w:rFonts w:ascii="Helvetica" w:eastAsia="Times New Roman" w:hAnsi="Helvetica" w:cs="Helvetica"/>
@@ -1379,6 +3964,7 @@
           <w:sz w:val="24"/>
           <w:szCs w:val="24"/>
         </w:rPr>
+        <w:lastRenderedPageBreak/>
         <w:t>public</w:t>
       </w:r>
       <w:r>
@@ -1574,7 +4160,6 @@
           <w:sz w:val="24"/>
           <w:szCs w:val="24"/>
         </w:rPr>
-        <w:lastRenderedPageBreak/>
         <w:t xml:space="preserve">    </w:t>
       </w:r>
       <w:r>
@@ -3246,6 +5831,7 @@
           <w:sz w:val="24"/>
           <w:szCs w:val="24"/>
         </w:rPr>
+        <w:lastRenderedPageBreak/>
         <w:t xml:space="preserve">       ...</w:t>
       </w:r>
     </w:p>
@@ -4486,6 +7072,472 @@
     </w:sectPr>
   </w:body>
 </w:document>
+</file>
+
+<file path=word/numbering.xml><?xml version="1.0" encoding="utf-8"?>
+<w:numbering xmlns:wpc="http://schemas.microsoft.com/office/word/2010/wordprocessingCanvas" xmlns:mc="http://schemas.openxmlformats.org/markup-compatibility/2006" xmlns:o="urn:schemas-microsoft-com:office:office" xmlns:r="http://schemas.openxmlformats.org/officeDocument/2006/relationships" xmlns:m="http://schemas.openxmlformats.org/officeDocument/2006/math" xmlns:v="urn:schemas-microsoft-com:vml" xmlns:wp14="http://schemas.microsoft.com/office/word/2010/wordprocessingDrawing" xmlns:wp="http://schemas.openxmlformats.org/drawingml/2006/wordprocessingDrawing" xmlns:w10="urn:schemas-microsoft-com:office:word" xmlns:w="http://schemas.openxmlformats.org/wordprocessingml/2006/main" xmlns:w14="http://schemas.microsoft.com/office/word/2010/wordml" xmlns:wpg="http://schemas.microsoft.com/office/word/2010/wordprocessingGroup" xmlns:wpi="http://schemas.microsoft.com/office/word/2010/wordprocessingInk" xmlns:wne="http://schemas.microsoft.com/office/word/2006/wordml" xmlns:wps="http://schemas.microsoft.com/office/word/2010/wordprocessingShape" mc:Ignorable="w14 wp14">
+  <w:abstractNum w:abstractNumId="0">
+    <w:nsid w:val="01100095"/>
+    <w:multiLevelType w:val="hybridMultilevel"/>
+    <w:tmpl w:val="1B40D418"/>
+    <w:lvl w:ilvl="0" w:tplc="04090011">
+      <w:start w:val="1"/>
+      <w:numFmt w:val="decimal"/>
+      <w:lvlText w:val="%1)"/>
+      <w:lvlJc w:val="left"/>
+      <w:pPr>
+        <w:ind w:left="720" w:hanging="360"/>
+      </w:pPr>
+      <w:rPr>
+        <w:rFonts w:hint="default"/>
+        <w:b w:val="0"/>
+      </w:rPr>
+    </w:lvl>
+    <w:lvl w:ilvl="1" w:tplc="04090019">
+      <w:start w:val="1"/>
+      <w:numFmt w:val="lowerLetter"/>
+      <w:lvlText w:val="%2."/>
+      <w:lvlJc w:val="left"/>
+      <w:pPr>
+        <w:ind w:left="1440" w:hanging="360"/>
+      </w:pPr>
+    </w:lvl>
+    <w:lvl w:ilvl="2" w:tplc="0409001B" w:tentative="1">
+      <w:start w:val="1"/>
+      <w:numFmt w:val="lowerRoman"/>
+      <w:lvlText w:val="%3."/>
+      <w:lvlJc w:val="right"/>
+      <w:pPr>
+        <w:ind w:left="2160" w:hanging="180"/>
+      </w:pPr>
+    </w:lvl>
+    <w:lvl w:ilvl="3" w:tplc="0409000F" w:tentative="1">
+      <w:start w:val="1"/>
+      <w:numFmt w:val="decimal"/>
+      <w:lvlText w:val="%4."/>
+      <w:lvlJc w:val="left"/>
+      <w:pPr>
+        <w:ind w:left="2880" w:hanging="360"/>
+      </w:pPr>
+    </w:lvl>
+    <w:lvl w:ilvl="4" w:tplc="04090019" w:tentative="1">
+      <w:start w:val="1"/>
+      <w:numFmt w:val="lowerLetter"/>
+      <w:lvlText w:val="%5."/>
+      <w:lvlJc w:val="left"/>
+      <w:pPr>
+        <w:ind w:left="3600" w:hanging="360"/>
+      </w:pPr>
+    </w:lvl>
+    <w:lvl w:ilvl="5" w:tplc="0409001B" w:tentative="1">
+      <w:start w:val="1"/>
+      <w:numFmt w:val="lowerRoman"/>
+      <w:lvlText w:val="%6."/>
+      <w:lvlJc w:val="right"/>
+      <w:pPr>
+        <w:ind w:left="4320" w:hanging="180"/>
+      </w:pPr>
+    </w:lvl>
+    <w:lvl w:ilvl="6" w:tplc="0409000F" w:tentative="1">
+      <w:start w:val="1"/>
+      <w:numFmt w:val="decimal"/>
+      <w:lvlText w:val="%7."/>
+      <w:lvlJc w:val="left"/>
+      <w:pPr>
+        <w:ind w:left="5040" w:hanging="360"/>
+      </w:pPr>
+    </w:lvl>
+    <w:lvl w:ilvl="7" w:tplc="04090019" w:tentative="1">
+      <w:start w:val="1"/>
+      <w:numFmt w:val="lowerLetter"/>
+      <w:lvlText w:val="%8."/>
+      <w:lvlJc w:val="left"/>
+      <w:pPr>
+        <w:ind w:left="5760" w:hanging="360"/>
+      </w:pPr>
+    </w:lvl>
+    <w:lvl w:ilvl="8" w:tplc="0409001B" w:tentative="1">
+      <w:start w:val="1"/>
+      <w:numFmt w:val="lowerRoman"/>
+      <w:lvlText w:val="%9."/>
+      <w:lvlJc w:val="right"/>
+      <w:pPr>
+        <w:ind w:left="6480" w:hanging="180"/>
+      </w:pPr>
+    </w:lvl>
+  </w:abstractNum>
+  <w:abstractNum w:abstractNumId="1">
+    <w:nsid w:val="1F524CD9"/>
+    <w:multiLevelType w:val="hybridMultilevel"/>
+    <w:tmpl w:val="CA5A904A"/>
+    <w:lvl w:ilvl="0" w:tplc="04090011">
+      <w:start w:val="1"/>
+      <w:numFmt w:val="decimal"/>
+      <w:lvlText w:val="%1)"/>
+      <w:lvlJc w:val="left"/>
+      <w:pPr>
+        <w:ind w:left="720" w:hanging="360"/>
+      </w:pPr>
+      <w:rPr>
+        <w:rFonts w:hint="default"/>
+      </w:rPr>
+    </w:lvl>
+    <w:lvl w:ilvl="1" w:tplc="04090019" w:tentative="1">
+      <w:start w:val="1"/>
+      <w:numFmt w:val="lowerLetter"/>
+      <w:lvlText w:val="%2."/>
+      <w:lvlJc w:val="left"/>
+      <w:pPr>
+        <w:ind w:left="1440" w:hanging="360"/>
+      </w:pPr>
+    </w:lvl>
+    <w:lvl w:ilvl="2" w:tplc="0409001B" w:tentative="1">
+      <w:start w:val="1"/>
+      <w:numFmt w:val="lowerRoman"/>
+      <w:lvlText w:val="%3."/>
+      <w:lvlJc w:val="right"/>
+      <w:pPr>
+        <w:ind w:left="2160" w:hanging="180"/>
+      </w:pPr>
+    </w:lvl>
+    <w:lvl w:ilvl="3" w:tplc="0409000F" w:tentative="1">
+      <w:start w:val="1"/>
+      <w:numFmt w:val="decimal"/>
+      <w:lvlText w:val="%4."/>
+      <w:lvlJc w:val="left"/>
+      <w:pPr>
+        <w:ind w:left="2880" w:hanging="360"/>
+      </w:pPr>
+    </w:lvl>
+    <w:lvl w:ilvl="4" w:tplc="04090019" w:tentative="1">
+      <w:start w:val="1"/>
+      <w:numFmt w:val="lowerLetter"/>
+      <w:lvlText w:val="%5."/>
+      <w:lvlJc w:val="left"/>
+      <w:pPr>
+        <w:ind w:left="3600" w:hanging="360"/>
+      </w:pPr>
+    </w:lvl>
+    <w:lvl w:ilvl="5" w:tplc="0409001B" w:tentative="1">
+      <w:start w:val="1"/>
+      <w:numFmt w:val="lowerRoman"/>
+      <w:lvlText w:val="%6."/>
+      <w:lvlJc w:val="right"/>
+      <w:pPr>
+        <w:ind w:left="4320" w:hanging="180"/>
+      </w:pPr>
+    </w:lvl>
+    <w:lvl w:ilvl="6" w:tplc="0409000F" w:tentative="1">
+      <w:start w:val="1"/>
+      <w:numFmt w:val="decimal"/>
+      <w:lvlText w:val="%7."/>
+      <w:lvlJc w:val="left"/>
+      <w:pPr>
+        <w:ind w:left="5040" w:hanging="360"/>
+      </w:pPr>
+    </w:lvl>
+    <w:lvl w:ilvl="7" w:tplc="04090019" w:tentative="1">
+      <w:start w:val="1"/>
+      <w:numFmt w:val="lowerLetter"/>
+      <w:lvlText w:val="%8."/>
+      <w:lvlJc w:val="left"/>
+      <w:pPr>
+        <w:ind w:left="5760" w:hanging="360"/>
+      </w:pPr>
+    </w:lvl>
+    <w:lvl w:ilvl="8" w:tplc="0409001B" w:tentative="1">
+      <w:start w:val="1"/>
+      <w:numFmt w:val="lowerRoman"/>
+      <w:lvlText w:val="%9."/>
+      <w:lvlJc w:val="right"/>
+      <w:pPr>
+        <w:ind w:left="6480" w:hanging="180"/>
+      </w:pPr>
+    </w:lvl>
+  </w:abstractNum>
+  <w:abstractNum w:abstractNumId="2">
+    <w:nsid w:val="27E81750"/>
+    <w:multiLevelType w:val="hybridMultilevel"/>
+    <w:tmpl w:val="A3881080"/>
+    <w:lvl w:ilvl="0" w:tplc="04090011">
+      <w:start w:val="1"/>
+      <w:numFmt w:val="decimal"/>
+      <w:lvlText w:val="%1)"/>
+      <w:lvlJc w:val="left"/>
+      <w:pPr>
+        <w:ind w:left="720" w:hanging="360"/>
+      </w:pPr>
+      <w:rPr>
+        <w:rFonts w:hint="default"/>
+      </w:rPr>
+    </w:lvl>
+    <w:lvl w:ilvl="1" w:tplc="04090019">
+      <w:start w:val="1"/>
+      <w:numFmt w:val="lowerLetter"/>
+      <w:lvlText w:val="%2."/>
+      <w:lvlJc w:val="left"/>
+      <w:pPr>
+        <w:ind w:left="1440" w:hanging="360"/>
+      </w:pPr>
+    </w:lvl>
+    <w:lvl w:ilvl="2" w:tplc="0409001B" w:tentative="1">
+      <w:start w:val="1"/>
+      <w:numFmt w:val="lowerRoman"/>
+      <w:lvlText w:val="%3."/>
+      <w:lvlJc w:val="right"/>
+      <w:pPr>
+        <w:ind w:left="2160" w:hanging="180"/>
+      </w:pPr>
+    </w:lvl>
+    <w:lvl w:ilvl="3" w:tplc="0409000F" w:tentative="1">
+      <w:start w:val="1"/>
+      <w:numFmt w:val="decimal"/>
+      <w:lvlText w:val="%4."/>
+      <w:lvlJc w:val="left"/>
+      <w:pPr>
+        <w:ind w:left="2880" w:hanging="360"/>
+      </w:pPr>
+    </w:lvl>
+    <w:lvl w:ilvl="4" w:tplc="04090019" w:tentative="1">
+      <w:start w:val="1"/>
+      <w:numFmt w:val="lowerLetter"/>
+      <w:lvlText w:val="%5."/>
+      <w:lvlJc w:val="left"/>
+      <w:pPr>
+        <w:ind w:left="3600" w:hanging="360"/>
+      </w:pPr>
+    </w:lvl>
+    <w:lvl w:ilvl="5" w:tplc="0409001B" w:tentative="1">
+      <w:start w:val="1"/>
+      <w:numFmt w:val="lowerRoman"/>
+      <w:lvlText w:val="%6."/>
+      <w:lvlJc w:val="right"/>
+      <w:pPr>
+        <w:ind w:left="4320" w:hanging="180"/>
+      </w:pPr>
+    </w:lvl>
+    <w:lvl w:ilvl="6" w:tplc="0409000F" w:tentative="1">
+      <w:start w:val="1"/>
+      <w:numFmt w:val="decimal"/>
+      <w:lvlText w:val="%7."/>
+      <w:lvlJc w:val="left"/>
+      <w:pPr>
+        <w:ind w:left="5040" w:hanging="360"/>
+      </w:pPr>
+    </w:lvl>
+    <w:lvl w:ilvl="7" w:tplc="04090019" w:tentative="1">
+      <w:start w:val="1"/>
+      <w:numFmt w:val="lowerLetter"/>
+      <w:lvlText w:val="%8."/>
+      <w:lvlJc w:val="left"/>
+      <w:pPr>
+        <w:ind w:left="5760" w:hanging="360"/>
+      </w:pPr>
+    </w:lvl>
+    <w:lvl w:ilvl="8" w:tplc="0409001B" w:tentative="1">
+      <w:start w:val="1"/>
+      <w:numFmt w:val="lowerRoman"/>
+      <w:lvlText w:val="%9."/>
+      <w:lvlJc w:val="right"/>
+      <w:pPr>
+        <w:ind w:left="6480" w:hanging="180"/>
+      </w:pPr>
+    </w:lvl>
+  </w:abstractNum>
+  <w:abstractNum w:abstractNumId="3">
+    <w:nsid w:val="34904732"/>
+    <w:multiLevelType w:val="hybridMultilevel"/>
+    <w:tmpl w:val="8146D878"/>
+    <w:lvl w:ilvl="0" w:tplc="04090011">
+      <w:start w:val="1"/>
+      <w:numFmt w:val="decimal"/>
+      <w:lvlText w:val="%1)"/>
+      <w:lvlJc w:val="left"/>
+      <w:pPr>
+        <w:ind w:left="720" w:hanging="360"/>
+      </w:pPr>
+      <w:rPr>
+        <w:rFonts w:hint="default"/>
+      </w:rPr>
+    </w:lvl>
+    <w:lvl w:ilvl="1" w:tplc="04090019">
+      <w:start w:val="1"/>
+      <w:numFmt w:val="lowerLetter"/>
+      <w:lvlText w:val="%2."/>
+      <w:lvlJc w:val="left"/>
+      <w:pPr>
+        <w:ind w:left="1440" w:hanging="360"/>
+      </w:pPr>
+    </w:lvl>
+    <w:lvl w:ilvl="2" w:tplc="0409001B">
+      <w:start w:val="1"/>
+      <w:numFmt w:val="lowerRoman"/>
+      <w:lvlText w:val="%3."/>
+      <w:lvlJc w:val="right"/>
+      <w:pPr>
+        <w:ind w:left="2160" w:hanging="180"/>
+      </w:pPr>
+    </w:lvl>
+    <w:lvl w:ilvl="3" w:tplc="0409000F" w:tentative="1">
+      <w:start w:val="1"/>
+      <w:numFmt w:val="decimal"/>
+      <w:lvlText w:val="%4."/>
+      <w:lvlJc w:val="left"/>
+      <w:pPr>
+        <w:ind w:left="2880" w:hanging="360"/>
+      </w:pPr>
+    </w:lvl>
+    <w:lvl w:ilvl="4" w:tplc="04090019" w:tentative="1">
+      <w:start w:val="1"/>
+      <w:numFmt w:val="lowerLetter"/>
+      <w:lvlText w:val="%5."/>
+      <w:lvlJc w:val="left"/>
+      <w:pPr>
+        <w:ind w:left="3600" w:hanging="360"/>
+      </w:pPr>
+    </w:lvl>
+    <w:lvl w:ilvl="5" w:tplc="0409001B" w:tentative="1">
+      <w:start w:val="1"/>
+      <w:numFmt w:val="lowerRoman"/>
+      <w:lvlText w:val="%6."/>
+      <w:lvlJc w:val="right"/>
+      <w:pPr>
+        <w:ind w:left="4320" w:hanging="180"/>
+      </w:pPr>
+    </w:lvl>
+    <w:lvl w:ilvl="6" w:tplc="0409000F" w:tentative="1">
+      <w:start w:val="1"/>
+      <w:numFmt w:val="decimal"/>
+      <w:lvlText w:val="%7."/>
+      <w:lvlJc w:val="left"/>
+      <w:pPr>
+        <w:ind w:left="5040" w:hanging="360"/>
+      </w:pPr>
+    </w:lvl>
+    <w:lvl w:ilvl="7" w:tplc="04090019" w:tentative="1">
+      <w:start w:val="1"/>
+      <w:numFmt w:val="lowerLetter"/>
+      <w:lvlText w:val="%8."/>
+      <w:lvlJc w:val="left"/>
+      <w:pPr>
+        <w:ind w:left="5760" w:hanging="360"/>
+      </w:pPr>
+    </w:lvl>
+    <w:lvl w:ilvl="8" w:tplc="0409001B" w:tentative="1">
+      <w:start w:val="1"/>
+      <w:numFmt w:val="lowerRoman"/>
+      <w:lvlText w:val="%9."/>
+      <w:lvlJc w:val="right"/>
+      <w:pPr>
+        <w:ind w:left="6480" w:hanging="180"/>
+      </w:pPr>
+    </w:lvl>
+  </w:abstractNum>
+  <w:abstractNum w:abstractNumId="4">
+    <w:nsid w:val="7CE65317"/>
+    <w:multiLevelType w:val="hybridMultilevel"/>
+    <w:tmpl w:val="12C09BF0"/>
+    <w:lvl w:ilvl="0" w:tplc="04090011">
+      <w:start w:val="1"/>
+      <w:numFmt w:val="decimal"/>
+      <w:lvlText w:val="%1)"/>
+      <w:lvlJc w:val="left"/>
+      <w:pPr>
+        <w:ind w:left="720" w:hanging="360"/>
+      </w:pPr>
+      <w:rPr>
+        <w:rFonts w:hint="default"/>
+      </w:rPr>
+    </w:lvl>
+    <w:lvl w:ilvl="1" w:tplc="04090019" w:tentative="1">
+      <w:start w:val="1"/>
+      <w:numFmt w:val="lowerLetter"/>
+      <w:lvlText w:val="%2."/>
+      <w:lvlJc w:val="left"/>
+      <w:pPr>
+        <w:ind w:left="1440" w:hanging="360"/>
+      </w:pPr>
+    </w:lvl>
+    <w:lvl w:ilvl="2" w:tplc="0409001B" w:tentative="1">
+      <w:start w:val="1"/>
+      <w:numFmt w:val="lowerRoman"/>
+      <w:lvlText w:val="%3."/>
+      <w:lvlJc w:val="right"/>
+      <w:pPr>
+        <w:ind w:left="2160" w:hanging="180"/>
+      </w:pPr>
+    </w:lvl>
+    <w:lvl w:ilvl="3" w:tplc="0409000F" w:tentative="1">
+      <w:start w:val="1"/>
+      <w:numFmt w:val="decimal"/>
+      <w:lvlText w:val="%4."/>
+      <w:lvlJc w:val="left"/>
+      <w:pPr>
+        <w:ind w:left="2880" w:hanging="360"/>
+      </w:pPr>
+    </w:lvl>
+    <w:lvl w:ilvl="4" w:tplc="04090019" w:tentative="1">
+      <w:start w:val="1"/>
+      <w:numFmt w:val="lowerLetter"/>
+      <w:lvlText w:val="%5."/>
+      <w:lvlJc w:val="left"/>
+      <w:pPr>
+        <w:ind w:left="3600" w:hanging="360"/>
+      </w:pPr>
+    </w:lvl>
+    <w:lvl w:ilvl="5" w:tplc="0409001B" w:tentative="1">
+      <w:start w:val="1"/>
+      <w:numFmt w:val="lowerRoman"/>
+      <w:lvlText w:val="%6."/>
+      <w:lvlJc w:val="right"/>
+      <w:pPr>
+        <w:ind w:left="4320" w:hanging="180"/>
+      </w:pPr>
+    </w:lvl>
+    <w:lvl w:ilvl="6" w:tplc="0409000F" w:tentative="1">
+      <w:start w:val="1"/>
+      <w:numFmt w:val="decimal"/>
+      <w:lvlText w:val="%7."/>
+      <w:lvlJc w:val="left"/>
+      <w:pPr>
+        <w:ind w:left="5040" w:hanging="360"/>
+      </w:pPr>
+    </w:lvl>
+    <w:lvl w:ilvl="7" w:tplc="04090019" w:tentative="1">
+      <w:start w:val="1"/>
+      <w:numFmt w:val="lowerLetter"/>
+      <w:lvlText w:val="%8."/>
+      <w:lvlJc w:val="left"/>
+      <w:pPr>
+        <w:ind w:left="5760" w:hanging="360"/>
+      </w:pPr>
+    </w:lvl>
+    <w:lvl w:ilvl="8" w:tplc="0409001B" w:tentative="1">
+      <w:start w:val="1"/>
+      <w:numFmt w:val="lowerRoman"/>
+      <w:lvlText w:val="%9."/>
+      <w:lvlJc w:val="right"/>
+      <w:pPr>
+        <w:ind w:left="6480" w:hanging="180"/>
+      </w:pPr>
+    </w:lvl>
+  </w:abstractNum>
+  <w:num w:numId="1">
+    <w:abstractNumId w:val="0"/>
+  </w:num>
+  <w:num w:numId="2">
+    <w:abstractNumId w:val="2"/>
+  </w:num>
+  <w:num w:numId="3">
+    <w:abstractNumId w:val="3"/>
+  </w:num>
+  <w:num w:numId="4">
+    <w:abstractNumId w:val="1"/>
+  </w:num>
+  <w:num w:numId="5">
+    <w:abstractNumId w:val="4"/>
+  </w:num>
+</w:numbering>
 </file>
 
 <file path=word/styles.xml><?xml version="1.0" encoding="utf-8"?>
@@ -4836,6 +7888,17 @@
       <w:bCs/>
     </w:rPr>
   </w:style>
+  <w:style w:type="paragraph" w:styleId="ListParagraph">
+    <w:name w:val="List Paragraph"/>
+    <w:basedOn w:val="Normal"/>
+    <w:uiPriority w:val="34"/>
+    <w:qFormat/>
+    <w:rsid w:val="00264BAB"/>
+    <w:pPr>
+      <w:ind w:left="720"/>
+      <w:contextualSpacing/>
+    </w:pPr>
+  </w:style>
 </w:styles>
 </file>
 
@@ -5187,6 +8250,17 @@
       <w:bCs/>
     </w:rPr>
   </w:style>
+  <w:style w:type="paragraph" w:styleId="ListParagraph">
+    <w:name w:val="List Paragraph"/>
+    <w:basedOn w:val="Normal"/>
+    <w:uiPriority w:val="34"/>
+    <w:qFormat/>
+    <w:rsid w:val="00264BAB"/>
+    <w:pPr>
+      <w:ind w:left="720"/>
+      <w:contextualSpacing/>
+    </w:pPr>
+  </w:style>
 </w:styles>
 </file>
 

</xml_diff>

<commit_message>
Sbatch edizione 2017 post
</commit_message>
<xml_diff>
--- a/Docs/Demo/SBATCH/02-STATUS/SBATCH3 STATUS NOTE.docx
+++ b/Docs/Demo/SBATCH/02-STATUS/SBATCH3 STATUS NOTE.docx
@@ -145,7 +145,17 @@
           <w:sz w:val="24"/>
           <w:szCs w:val="24"/>
         </w:rPr>
-        <w:t>CO ed il successivo</w:t>
+        <w:t xml:space="preserve">CO ed il </w:t>
+      </w:r>
+      <w:r>
+        <w:rPr>
+          <w:rFonts w:eastAsia="Times New Roman" w:cs="Helvetica"/>
+          <w:bCs/>
+          <w:color w:val="000000"/>
+          <w:sz w:val="24"/>
+          <w:szCs w:val="24"/>
+        </w:rPr>
+        <w:t>successivo</w:t>
       </w:r>
       <w:r>
         <w:rPr>
@@ -221,17 +231,7 @@
           <w:sz w:val="24"/>
           <w:szCs w:val="24"/>
         </w:rPr>
-        <w:t>Salva</w:t>
-      </w:r>
-      <w:r>
-        <w:rPr>
-          <w:rFonts w:eastAsia="Times New Roman" w:cs="Helvetica"/>
-          <w:bCs/>
-          <w:color w:val="000000"/>
-          <w:sz w:val="24"/>
-          <w:szCs w:val="24"/>
-        </w:rPr>
-        <w:t xml:space="preserve"> tra uno step </w:t>
+        <w:t xml:space="preserve">Condividere dati tra uno step </w:t>
       </w:r>
       <w:r>
         <w:rPr>
@@ -261,7 +261,7 @@
           <w:sz w:val="24"/>
           <w:szCs w:val="24"/>
         </w:rPr>
-        <w:t xml:space="preserve"> successivo il numero generato.</w:t>
+        <w:t xml:space="preserve"> successivo.</w:t>
       </w:r>
     </w:p>
     <w:p>
@@ -327,8 +327,20 @@
           <w:sz w:val="24"/>
           <w:szCs w:val="24"/>
         </w:rPr>
-        <w:t>Generatore di numeri casuali</w:t>
-      </w:r>
+        <w:t xml:space="preserve">Generatore di numeri </w:t>
+      </w:r>
+      <w:r>
+        <w:rPr>
+          <w:rFonts w:eastAsia="Times New Roman" w:cs="Helvetica"/>
+          <w:bCs/>
+          <w:color w:val="000000"/>
+          <w:sz w:val="24"/>
+          <w:szCs w:val="24"/>
+        </w:rPr>
+        <w:t>sequenziali</w:t>
+      </w:r>
+      <w:bookmarkStart w:id="0" w:name="_GoBack"/>
+      <w:bookmarkEnd w:id="0"/>
     </w:p>
     <w:p>
       <w:pPr>
@@ -680,7 +692,18 @@
           <w:sz w:val="24"/>
           <w:szCs w:val="24"/>
         </w:rPr>
-        <w:t>IMPL:</w:t>
+        <w:t>COMMON</w:t>
+      </w:r>
+      <w:r>
+        <w:rPr>
+          <w:rFonts w:eastAsia="Times New Roman" w:cs="Helvetica"/>
+          <w:b/>
+          <w:bCs/>
+          <w:color w:val="000000"/>
+          <w:sz w:val="24"/>
+          <w:szCs w:val="24"/>
+        </w:rPr>
+        <w:t>:</w:t>
       </w:r>
     </w:p>
     <w:p>
@@ -1811,8 +1834,6 @@
         </w:rPr>
         <w:t>Impl</w:t>
       </w:r>
-      <w:bookmarkStart w:id="0" w:name="_GoBack"/>
-      <w:bookmarkEnd w:id="0"/>
       <w:r>
         <w:rPr>
           <w:rFonts w:eastAsia="Times New Roman" w:cs="Helvetica"/>
@@ -3034,14 +3055,6 @@
           <w:szCs w:val="20"/>
         </w:rPr>
         <w:tab/>
-      </w:r>
-      <w:r>
-        <w:rPr>
-          <w:rFonts w:ascii="Consolas" w:hAnsi="Consolas" w:cs="Consolas"/>
-          <w:color w:val="000000"/>
-          <w:sz w:val="20"/>
-          <w:szCs w:val="20"/>
-        </w:rPr>
         <w:t xml:space="preserve">ExecutionContext </w:t>
       </w:r>
       <w:r>
@@ -3121,25 +3134,7 @@
           <w:sz w:val="20"/>
           <w:szCs w:val="20"/>
         </w:rPr>
-        <w:t>.</w:t>
-      </w:r>
-      <w:r>
-        <w:rPr>
-          <w:rFonts w:ascii="Consolas" w:hAnsi="Consolas" w:cs="Consolas"/>
-          <w:color w:val="000000"/>
-          <w:sz w:val="20"/>
-          <w:szCs w:val="20"/>
-        </w:rPr>
-        <w:t>put</w:t>
-      </w:r>
-      <w:r>
-        <w:rPr>
-          <w:rFonts w:ascii="Consolas" w:hAnsi="Consolas" w:cs="Consolas"/>
-          <w:color w:val="000000"/>
-          <w:sz w:val="20"/>
-          <w:szCs w:val="20"/>
-        </w:rPr>
-        <w:t>(Consts.</w:t>
+        <w:t>.put(Consts.</w:t>
       </w:r>
       <w:r>
         <w:rPr>
@@ -3152,20 +3147,7 @@
           <w:sz w:val="20"/>
           <w:szCs w:val="20"/>
         </w:rPr>
-        <w:t>VALUE_KEY</w:t>
-      </w:r>
-      <w:r>
-        <w:rPr>
-          <w:rFonts w:ascii="Consolas" w:hAnsi="Consolas" w:cs="Consolas"/>
-          <w:b/>
-          <w:bCs/>
-          <w:i/>
-          <w:iCs/>
-          <w:color w:val="0000C0"/>
-          <w:sz w:val="20"/>
-          <w:szCs w:val="20"/>
-        </w:rPr>
-        <w:t>, value</w:t>
+        <w:t>VALUE_KEY, value</w:t>
       </w:r>
       <w:r>
         <w:rPr>

</xml_diff>